<commit_message>
Mudanças no relatório de hardware
</commit_message>
<xml_diff>
--- a/hare/hardware-relatorio.docx
+++ b/hare/hardware-relatorio.docx
@@ -7,7 +7,7 @@
         <w:pStyle w:val="ABNT-Capa"/>
       </w:pPr>
       <w:r>
-        <w:t>UNIVERSIDADE FEDERAL DA FRONTEIRA SUL</w:t>
+        <w:t>SENAI “Roberto Mange”</w:t>
       </w:r>
     </w:p>
     <w:p>
@@ -1215,7 +1215,7 @@
             <w:rStyle w:val="Hyperlink"/>
             <w:noProof/>
           </w:rPr>
-          <w:t>INTEL</w:t>
+          <w:t>DEFINIÇÃO E TIPOS</w:t>
         </w:r>
         <w:r>
           <w:rPr>
@@ -1257,6 +1257,172 @@
             <w:webHidden/>
           </w:rPr>
           <w:t>9</w:t>
+        </w:r>
+        <w:r>
+          <w:rPr>
+            <w:noProof/>
+            <w:webHidden/>
+          </w:rPr>
+          <w:fldChar w:fldCharType="end"/>
+        </w:r>
+      </w:hyperlink>
+    </w:p>
+    <w:p>
+      <w:pPr>
+        <w:pStyle w:val="Sumrio1"/>
+        <w:rPr>
+          <w:noProof/>
+        </w:rPr>
+      </w:pPr>
+      <w:hyperlink w:anchor="_Toc68623663" w:history="1">
+        <w:r>
+          <w:rPr>
+            <w:rStyle w:val="Hyperlink"/>
+            <w:noProof/>
+          </w:rPr>
+          <w:t>4</w:t>
+        </w:r>
+        <w:r>
+          <w:rPr>
+            <w:rFonts w:asciiTheme="minorHAnsi" w:eastAsiaTheme="minorEastAsia" w:hAnsiTheme="minorHAnsi" w:cstheme="minorBidi"/>
+            <w:b w:val="0"/>
+            <w:caps w:val="0"/>
+            <w:noProof/>
+            <w:sz w:val="22"/>
+            <w:lang w:eastAsia="pt-BR"/>
+          </w:rPr>
+          <w:tab/>
+        </w:r>
+        <w:r>
+          <w:rPr>
+            <w:rStyle w:val="Hyperlink"/>
+            <w:noProof/>
+          </w:rPr>
+          <w:t>fontes atx</w:t>
+        </w:r>
+        <w:r>
+          <w:rPr>
+            <w:noProof/>
+            <w:webHidden/>
+          </w:rPr>
+          <w:tab/>
+        </w:r>
+        <w:r>
+          <w:rPr>
+            <w:noProof/>
+            <w:webHidden/>
+          </w:rPr>
+          <w:fldChar w:fldCharType="begin"/>
+        </w:r>
+        <w:r>
+          <w:rPr>
+            <w:noProof/>
+            <w:webHidden/>
+          </w:rPr>
+          <w:instrText xml:space="preserve"> PAGEREF _Toc68623663 \h </w:instrText>
+        </w:r>
+        <w:r>
+          <w:rPr>
+            <w:noProof/>
+            <w:webHidden/>
+          </w:rPr>
+        </w:r>
+        <w:r>
+          <w:rPr>
+            <w:noProof/>
+            <w:webHidden/>
+          </w:rPr>
+          <w:fldChar w:fldCharType="separate"/>
+        </w:r>
+        <w:r>
+          <w:rPr>
+            <w:noProof/>
+            <w:webHidden/>
+          </w:rPr>
+          <w:t>10</w:t>
+        </w:r>
+        <w:r>
+          <w:rPr>
+            <w:noProof/>
+            <w:webHidden/>
+          </w:rPr>
+          <w:fldChar w:fldCharType="end"/>
+        </w:r>
+      </w:hyperlink>
+    </w:p>
+    <w:p>
+      <w:pPr>
+        <w:pStyle w:val="Sumrio1"/>
+        <w:rPr>
+          <w:noProof/>
+        </w:rPr>
+      </w:pPr>
+      <w:hyperlink w:anchor="_Toc68623665" w:history="1">
+        <w:r>
+          <w:rPr>
+            <w:rStyle w:val="Hyperlink"/>
+            <w:noProof/>
+          </w:rPr>
+          <w:t>5</w:t>
+        </w:r>
+        <w:r>
+          <w:rPr>
+            <w:rFonts w:asciiTheme="minorHAnsi" w:eastAsiaTheme="minorEastAsia" w:hAnsiTheme="minorHAnsi" w:cstheme="minorBidi"/>
+            <w:b w:val="0"/>
+            <w:caps w:val="0"/>
+            <w:noProof/>
+            <w:sz w:val="22"/>
+            <w:lang w:eastAsia="pt-BR"/>
+          </w:rPr>
+          <w:tab/>
+        </w:r>
+        <w:r>
+          <w:rPr>
+            <w:rStyle w:val="Hyperlink"/>
+            <w:noProof/>
+          </w:rPr>
+          <w:t>MEMÓRIAS SECUNDÁRIAS</w:t>
+        </w:r>
+        <w:r>
+          <w:rPr>
+            <w:noProof/>
+            <w:webHidden/>
+          </w:rPr>
+          <w:tab/>
+        </w:r>
+        <w:r>
+          <w:rPr>
+            <w:noProof/>
+            <w:webHidden/>
+          </w:rPr>
+          <w:fldChar w:fldCharType="begin"/>
+        </w:r>
+        <w:r>
+          <w:rPr>
+            <w:noProof/>
+            <w:webHidden/>
+          </w:rPr>
+          <w:instrText xml:space="preserve"> PAGEREF _Toc68623665 \h </w:instrText>
+        </w:r>
+        <w:r>
+          <w:rPr>
+            <w:noProof/>
+            <w:webHidden/>
+          </w:rPr>
+        </w:r>
+        <w:r>
+          <w:rPr>
+            <w:noProof/>
+            <w:webHidden/>
+          </w:rPr>
+          <w:fldChar w:fldCharType="separate"/>
+        </w:r>
+        <w:r>
+          <w:rPr>
+            <w:noProof/>
+            <w:webHidden/>
+          </w:rPr>
+          <w:t>11</w:t>
         </w:r>
         <w:r>
           <w:rPr>
@@ -1283,7 +1449,7 @@
             <w:rStyle w:val="Hyperlink"/>
             <w:noProof/>
           </w:rPr>
-          <w:t>3</w:t>
+          <w:t>5</w:t>
         </w:r>
         <w:r>
           <w:rPr>
@@ -1297,7 +1463,7 @@
             <w:rStyle w:val="Hyperlink"/>
             <w:noProof/>
           </w:rPr>
-          <w:t>2</w:t>
+          <w:t>1</w:t>
         </w:r>
         <w:r>
           <w:rPr>
@@ -1314,7 +1480,7 @@
             <w:rStyle w:val="Hyperlink"/>
             <w:noProof/>
           </w:rPr>
-          <w:t>AMD</w:t>
+          <w:t>ide</w:t>
         </w:r>
         <w:r>
           <w:rPr>
@@ -1356,172 +1522,6 @@
             <w:webHidden/>
           </w:rPr>
           <w:t>9</w:t>
-        </w:r>
-        <w:r>
-          <w:rPr>
-            <w:noProof/>
-            <w:webHidden/>
-          </w:rPr>
-          <w:fldChar w:fldCharType="end"/>
-        </w:r>
-      </w:hyperlink>
-    </w:p>
-    <w:p>
-      <w:pPr>
-        <w:pStyle w:val="Sumrio1"/>
-        <w:rPr>
-          <w:noProof/>
-        </w:rPr>
-      </w:pPr>
-      <w:hyperlink w:anchor="_Toc68623663" w:history="1">
-        <w:r>
-          <w:rPr>
-            <w:rStyle w:val="Hyperlink"/>
-            <w:noProof/>
-          </w:rPr>
-          <w:t>4</w:t>
-        </w:r>
-        <w:r>
-          <w:rPr>
-            <w:rFonts w:asciiTheme="minorHAnsi" w:eastAsiaTheme="minorEastAsia" w:hAnsiTheme="minorHAnsi" w:cstheme="minorBidi"/>
-            <w:b w:val="0"/>
-            <w:caps w:val="0"/>
-            <w:noProof/>
-            <w:sz w:val="22"/>
-            <w:lang w:eastAsia="pt-BR"/>
-          </w:rPr>
-          <w:tab/>
-        </w:r>
-        <w:r>
-          <w:rPr>
-            <w:rStyle w:val="Hyperlink"/>
-            <w:noProof/>
-          </w:rPr>
-          <w:t>fontes atx</w:t>
-        </w:r>
-        <w:r>
-          <w:rPr>
-            <w:noProof/>
-            <w:webHidden/>
-          </w:rPr>
-          <w:tab/>
-        </w:r>
-        <w:r>
-          <w:rPr>
-            <w:noProof/>
-            <w:webHidden/>
-          </w:rPr>
-          <w:fldChar w:fldCharType="begin"/>
-        </w:r>
-        <w:r>
-          <w:rPr>
-            <w:noProof/>
-            <w:webHidden/>
-          </w:rPr>
-          <w:instrText xml:space="preserve"> PAGEREF _Toc68623663 \h </w:instrText>
-        </w:r>
-        <w:r>
-          <w:rPr>
-            <w:noProof/>
-            <w:webHidden/>
-          </w:rPr>
-        </w:r>
-        <w:r>
-          <w:rPr>
-            <w:noProof/>
-            <w:webHidden/>
-          </w:rPr>
-          <w:fldChar w:fldCharType="separate"/>
-        </w:r>
-        <w:r>
-          <w:rPr>
-            <w:noProof/>
-            <w:webHidden/>
-          </w:rPr>
-          <w:t>10</w:t>
-        </w:r>
-        <w:r>
-          <w:rPr>
-            <w:noProof/>
-            <w:webHidden/>
-          </w:rPr>
-          <w:fldChar w:fldCharType="end"/>
-        </w:r>
-      </w:hyperlink>
-    </w:p>
-    <w:p>
-      <w:pPr>
-        <w:pStyle w:val="Sumrio1"/>
-        <w:rPr>
-          <w:noProof/>
-        </w:rPr>
-      </w:pPr>
-      <w:hyperlink w:anchor="_Toc68623665" w:history="1">
-        <w:r>
-          <w:rPr>
-            <w:rStyle w:val="Hyperlink"/>
-            <w:noProof/>
-          </w:rPr>
-          <w:t>5</w:t>
-        </w:r>
-        <w:r>
-          <w:rPr>
-            <w:rFonts w:asciiTheme="minorHAnsi" w:eastAsiaTheme="minorEastAsia" w:hAnsiTheme="minorHAnsi" w:cstheme="minorBidi"/>
-            <w:b w:val="0"/>
-            <w:caps w:val="0"/>
-            <w:noProof/>
-            <w:sz w:val="22"/>
-            <w:lang w:eastAsia="pt-BR"/>
-          </w:rPr>
-          <w:tab/>
-        </w:r>
-        <w:r>
-          <w:rPr>
-            <w:rStyle w:val="Hyperlink"/>
-            <w:noProof/>
-          </w:rPr>
-          <w:t>MEMÓRIAS SECUNDÁRIAS</w:t>
-        </w:r>
-        <w:r>
-          <w:rPr>
-            <w:noProof/>
-            <w:webHidden/>
-          </w:rPr>
-          <w:tab/>
-        </w:r>
-        <w:r>
-          <w:rPr>
-            <w:noProof/>
-            <w:webHidden/>
-          </w:rPr>
-          <w:fldChar w:fldCharType="begin"/>
-        </w:r>
-        <w:r>
-          <w:rPr>
-            <w:noProof/>
-            <w:webHidden/>
-          </w:rPr>
-          <w:instrText xml:space="preserve"> PAGEREF _Toc68623665 \h </w:instrText>
-        </w:r>
-        <w:r>
-          <w:rPr>
-            <w:noProof/>
-            <w:webHidden/>
-          </w:rPr>
-        </w:r>
-        <w:r>
-          <w:rPr>
-            <w:noProof/>
-            <w:webHidden/>
-          </w:rPr>
-          <w:fldChar w:fldCharType="separate"/>
-        </w:r>
-        <w:r>
-          <w:rPr>
-            <w:noProof/>
-            <w:webHidden/>
-          </w:rPr>
-          <w:t>11</w:t>
         </w:r>
         <w:r>
           <w:rPr>
@@ -1548,7 +1548,7 @@
             <w:rStyle w:val="Hyperlink"/>
             <w:noProof/>
           </w:rPr>
-          <w:t>6</w:t>
+          <w:t>5</w:t>
         </w:r>
         <w:r>
           <w:rPr>
@@ -1562,7 +1562,7 @@
             <w:rStyle w:val="Hyperlink"/>
             <w:noProof/>
           </w:rPr>
-          <w:t>1</w:t>
+          <w:t>2</w:t>
         </w:r>
         <w:r>
           <w:rPr>
@@ -1579,7 +1579,7 @@
             <w:rStyle w:val="Hyperlink"/>
             <w:noProof/>
           </w:rPr>
-          <w:t>ide</w:t>
+          <w:t>sata</w:t>
         </w:r>
         <w:r>
           <w:rPr>
@@ -1647,7 +1647,7 @@
             <w:rStyle w:val="Hyperlink"/>
             <w:noProof/>
           </w:rPr>
-          <w:t>6</w:t>
+          <w:t>5</w:t>
         </w:r>
         <w:r>
           <w:rPr>
@@ -1661,7 +1661,7 @@
             <w:rStyle w:val="Hyperlink"/>
             <w:noProof/>
           </w:rPr>
-          <w:t>2</w:t>
+          <w:t>3</w:t>
         </w:r>
         <w:r>
           <w:rPr>
@@ -1678,7 +1678,7 @@
             <w:rStyle w:val="Hyperlink"/>
             <w:noProof/>
           </w:rPr>
-          <w:t>sata</w:t>
+          <w:t>pata</w:t>
         </w:r>
         <w:r>
           <w:rPr>
@@ -1746,7 +1746,7 @@
             <w:rStyle w:val="Hyperlink"/>
             <w:noProof/>
           </w:rPr>
-          <w:t>6</w:t>
+          <w:t>5</w:t>
         </w:r>
         <w:r>
           <w:rPr>
@@ -1760,7 +1760,7 @@
             <w:rStyle w:val="Hyperlink"/>
             <w:noProof/>
           </w:rPr>
-          <w:t>3</w:t>
+          <w:t>4</w:t>
         </w:r>
         <w:r>
           <w:rPr>
@@ -1777,7 +1777,7 @@
             <w:rStyle w:val="Hyperlink"/>
             <w:noProof/>
           </w:rPr>
-          <w:t>pata</w:t>
+          <w:t>TIPOS DE MEMÓRIAS</w:t>
         </w:r>
         <w:r>
           <w:rPr>
@@ -1819,6 +1819,89 @@
             <w:webHidden/>
           </w:rPr>
           <w:t>9</w:t>
+        </w:r>
+        <w:r>
+          <w:rPr>
+            <w:noProof/>
+            <w:webHidden/>
+          </w:rPr>
+          <w:fldChar w:fldCharType="end"/>
+        </w:r>
+      </w:hyperlink>
+    </w:p>
+    <w:p>
+      <w:pPr>
+        <w:pStyle w:val="Sumrio1"/>
+        <w:rPr>
+          <w:noProof/>
+        </w:rPr>
+      </w:pPr>
+      <w:hyperlink w:anchor="_Toc68623665" w:history="1">
+        <w:r>
+          <w:rPr>
+            <w:rStyle w:val="Hyperlink"/>
+            <w:noProof/>
+          </w:rPr>
+          <w:t>6</w:t>
+        </w:r>
+        <w:r>
+          <w:rPr>
+            <w:rFonts w:asciiTheme="minorHAnsi" w:eastAsiaTheme="minorEastAsia" w:hAnsiTheme="minorHAnsi" w:cstheme="minorBidi"/>
+            <w:b w:val="0"/>
+            <w:caps w:val="0"/>
+            <w:noProof/>
+            <w:sz w:val="22"/>
+            <w:lang w:eastAsia="pt-BR"/>
+          </w:rPr>
+          <w:tab/>
+        </w:r>
+        <w:r>
+          <w:rPr>
+            <w:rStyle w:val="Hyperlink"/>
+            <w:noProof/>
+          </w:rPr>
+          <w:t>PLACAS DE VÍDEOS DEDICADAS</w:t>
+        </w:r>
+        <w:r>
+          <w:rPr>
+            <w:noProof/>
+            <w:webHidden/>
+          </w:rPr>
+          <w:tab/>
+        </w:r>
+        <w:r>
+          <w:rPr>
+            <w:noProof/>
+            <w:webHidden/>
+          </w:rPr>
+          <w:fldChar w:fldCharType="begin"/>
+        </w:r>
+        <w:r>
+          <w:rPr>
+            <w:noProof/>
+            <w:webHidden/>
+          </w:rPr>
+          <w:instrText xml:space="preserve"> PAGEREF _Toc68623665 \h </w:instrText>
+        </w:r>
+        <w:r>
+          <w:rPr>
+            <w:noProof/>
+            <w:webHidden/>
+          </w:rPr>
+        </w:r>
+        <w:r>
+          <w:rPr>
+            <w:noProof/>
+            <w:webHidden/>
+          </w:rPr>
+          <w:fldChar w:fldCharType="separate"/>
+        </w:r>
+        <w:r>
+          <w:rPr>
+            <w:noProof/>
+            <w:webHidden/>
+          </w:rPr>
+          <w:t>11</w:t>
         </w:r>
         <w:r>
           <w:rPr>
@@ -1839,27 +1922,23 @@
           <w:noProof/>
         </w:rPr>
       </w:pPr>
+      <w:r>
+        <w:t>6</w:t>
+      </w:r>
       <w:hyperlink w:anchor="_Toc68623659" w:history="1">
         <w:r>
           <w:rPr>
             <w:rStyle w:val="Hyperlink"/>
             <w:noProof/>
           </w:rPr>
-          <w:t>6</w:t>
+          <w:t>.</w:t>
         </w:r>
         <w:r>
           <w:rPr>
             <w:rStyle w:val="Hyperlink"/>
             <w:noProof/>
           </w:rPr>
-          <w:t>.</w:t>
-        </w:r>
-        <w:r>
-          <w:rPr>
-            <w:rStyle w:val="Hyperlink"/>
-            <w:noProof/>
-          </w:rPr>
-          <w:t>4</w:t>
+          <w:t>1</w:t>
         </w:r>
         <w:r>
           <w:rPr>
@@ -1876,7 +1955,7 @@
             <w:rStyle w:val="Hyperlink"/>
             <w:noProof/>
           </w:rPr>
-          <w:t>TIPOS DE MEMÓRIAS</w:t>
+          <w:t>AMD</w:t>
         </w:r>
         <w:r>
           <w:rPr>
@@ -1918,89 +1997,6 @@
             <w:webHidden/>
           </w:rPr>
           <w:t>9</w:t>
-        </w:r>
-        <w:r>
-          <w:rPr>
-            <w:noProof/>
-            <w:webHidden/>
-          </w:rPr>
-          <w:fldChar w:fldCharType="end"/>
-        </w:r>
-      </w:hyperlink>
-    </w:p>
-    <w:p>
-      <w:pPr>
-        <w:pStyle w:val="Sumrio1"/>
-        <w:rPr>
-          <w:noProof/>
-        </w:rPr>
-      </w:pPr>
-      <w:hyperlink w:anchor="_Toc68623665" w:history="1">
-        <w:r>
-          <w:rPr>
-            <w:rStyle w:val="Hyperlink"/>
-            <w:noProof/>
-          </w:rPr>
-          <w:t>7</w:t>
-        </w:r>
-        <w:r>
-          <w:rPr>
-            <w:rFonts w:asciiTheme="minorHAnsi" w:eastAsiaTheme="minorEastAsia" w:hAnsiTheme="minorHAnsi" w:cstheme="minorBidi"/>
-            <w:b w:val="0"/>
-            <w:caps w:val="0"/>
-            <w:noProof/>
-            <w:sz w:val="22"/>
-            <w:lang w:eastAsia="pt-BR"/>
-          </w:rPr>
-          <w:tab/>
-        </w:r>
-        <w:r>
-          <w:rPr>
-            <w:rStyle w:val="Hyperlink"/>
-            <w:noProof/>
-          </w:rPr>
-          <w:t>PLACAS DE VÍDEOS DEDICADAS</w:t>
-        </w:r>
-        <w:r>
-          <w:rPr>
-            <w:noProof/>
-            <w:webHidden/>
-          </w:rPr>
-          <w:tab/>
-        </w:r>
-        <w:r>
-          <w:rPr>
-            <w:noProof/>
-            <w:webHidden/>
-          </w:rPr>
-          <w:fldChar w:fldCharType="begin"/>
-        </w:r>
-        <w:r>
-          <w:rPr>
-            <w:noProof/>
-            <w:webHidden/>
-          </w:rPr>
-          <w:instrText xml:space="preserve"> PAGEREF _Toc68623665 \h </w:instrText>
-        </w:r>
-        <w:r>
-          <w:rPr>
-            <w:noProof/>
-            <w:webHidden/>
-          </w:rPr>
-        </w:r>
-        <w:r>
-          <w:rPr>
-            <w:noProof/>
-            <w:webHidden/>
-          </w:rPr>
-          <w:fldChar w:fldCharType="separate"/>
-        </w:r>
-        <w:r>
-          <w:rPr>
-            <w:noProof/>
-            <w:webHidden/>
-          </w:rPr>
-          <w:t>11</w:t>
         </w:r>
         <w:r>
           <w:rPr>
@@ -2021,108 +2017,13 @@
           <w:noProof/>
         </w:rPr>
       </w:pPr>
-      <w:r>
-        <w:t>7</w:t>
-      </w:r>
       <w:hyperlink w:anchor="_Toc68623659" w:history="1">
         <w:r>
           <w:rPr>
             <w:rStyle w:val="Hyperlink"/>
             <w:noProof/>
           </w:rPr>
-          <w:t>.</w:t>
-        </w:r>
-        <w:r>
-          <w:rPr>
-            <w:rStyle w:val="Hyperlink"/>
-            <w:noProof/>
-          </w:rPr>
-          <w:t>1</w:t>
-        </w:r>
-        <w:r>
-          <w:rPr>
-            <w:rFonts w:asciiTheme="minorHAnsi" w:eastAsiaTheme="minorEastAsia" w:hAnsiTheme="minorHAnsi"/>
-            <w:caps w:val="0"/>
-            <w:noProof/>
-            <w:sz w:val="22"/>
-            <w:lang w:eastAsia="pt-BR"/>
-          </w:rPr>
-          <w:tab/>
-        </w:r>
-        <w:r>
-          <w:rPr>
-            <w:rStyle w:val="Hyperlink"/>
-            <w:noProof/>
-          </w:rPr>
-          <w:t>AMD</w:t>
-        </w:r>
-        <w:r>
-          <w:rPr>
-            <w:noProof/>
-            <w:webHidden/>
-          </w:rPr>
-          <w:tab/>
-        </w:r>
-        <w:r>
-          <w:rPr>
-            <w:noProof/>
-            <w:webHidden/>
-          </w:rPr>
-          <w:fldChar w:fldCharType="begin"/>
-        </w:r>
-        <w:r>
-          <w:rPr>
-            <w:noProof/>
-            <w:webHidden/>
-          </w:rPr>
-          <w:instrText xml:space="preserve"> PAGEREF _Toc68623659 \h </w:instrText>
-        </w:r>
-        <w:r>
-          <w:rPr>
-            <w:noProof/>
-            <w:webHidden/>
-          </w:rPr>
-        </w:r>
-        <w:r>
-          <w:rPr>
-            <w:noProof/>
-            <w:webHidden/>
-          </w:rPr>
-          <w:fldChar w:fldCharType="separate"/>
-        </w:r>
-        <w:r>
-          <w:rPr>
-            <w:noProof/>
-            <w:webHidden/>
-          </w:rPr>
-          <w:t>9</w:t>
-        </w:r>
-        <w:r>
-          <w:rPr>
-            <w:noProof/>
-            <w:webHidden/>
-          </w:rPr>
-          <w:fldChar w:fldCharType="end"/>
-        </w:r>
-      </w:hyperlink>
-    </w:p>
-    <w:p>
-      <w:pPr>
-        <w:pStyle w:val="Sumrio2"/>
-        <w:tabs>
-          <w:tab w:val="right" w:leader="dot" w:pos="9061"/>
-        </w:tabs>
-        <w:rPr>
-          <w:noProof/>
-        </w:rPr>
-      </w:pPr>
-      <w:hyperlink w:anchor="_Toc68623659" w:history="1">
-        <w:r>
-          <w:rPr>
-            <w:rStyle w:val="Hyperlink"/>
-            <w:noProof/>
-          </w:rPr>
-          <w:t>7</w:t>
+          <w:t>6</w:t>
         </w:r>
         <w:r>
           <w:rPr>
@@ -2223,7 +2124,7 @@
             <w:rStyle w:val="Hyperlink"/>
             <w:noProof/>
           </w:rPr>
-          <w:t>8</w:t>
+          <w:t>7</w:t>
         </w:r>
         <w:r>
           <w:rPr>
@@ -2459,14 +2360,12 @@
         </w:rPr>
         <w:t xml:space="preserve">socket do </w:t>
       </w:r>
-      <w:proofErr w:type="spellStart"/>
       <w:r>
         <w:rPr>
           <w:b/>
         </w:rPr>
-        <w:t>cpu</w:t>
-      </w:r>
-      <w:proofErr w:type="spellEnd"/>
+        <w:t>processador</w:t>
+      </w:r>
       <w:r>
         <w:t xml:space="preserve"> ser igual ao </w:t>
       </w:r>
@@ -3033,9 +2932,98 @@
     </w:p>
     <w:p>
       <w:pPr>
+        <w:pStyle w:val="ABNT-Corpodetexto"/>
+        <w:ind w:firstLine="576"/>
+      </w:pPr>
+      <w:r>
+        <w:t>O socket da Intel é característico por ter os pinos na placa mãe e o processador encaixa diretamente neles.</w:t>
+      </w:r>
+      <w:r>
+        <w:t xml:space="preserve"> Alguns dos sockets para Intel são:</w:t>
+      </w:r>
+    </w:p>
+    <w:p>
+      <w:pPr>
+        <w:pStyle w:val="ABNT-Corpodetexto"/>
+        <w:numPr>
+          <w:ilvl w:val="0"/>
+          <w:numId w:val="5"/>
+        </w:numPr>
+      </w:pPr>
+      <w:r>
+        <w:t>LGA 1700</w:t>
+      </w:r>
+    </w:p>
+    <w:p>
+      <w:pPr>
+        <w:pStyle w:val="ABNT-Corpodetexto"/>
+        <w:numPr>
+          <w:ilvl w:val="0"/>
+          <w:numId w:val="5"/>
+        </w:numPr>
+      </w:pPr>
+      <w:r>
+        <w:t>LGA 1200</w:t>
+      </w:r>
+      <w:r>
+        <w:tab/>
+        <w:t xml:space="preserve"> </w:t>
+      </w:r>
+    </w:p>
+    <w:p>
+      <w:pPr>
+        <w:pStyle w:val="ABNT-Corpodetexto"/>
+        <w:numPr>
+          <w:ilvl w:val="0"/>
+          <w:numId w:val="5"/>
+        </w:numPr>
+      </w:pPr>
+      <w:r>
+        <w:t>LGA 4189</w:t>
+      </w:r>
+    </w:p>
+    <w:p>
+      <w:pPr>
+        <w:pStyle w:val="ABNT-Corpodetexto"/>
+        <w:numPr>
+          <w:ilvl w:val="0"/>
+          <w:numId w:val="5"/>
+        </w:numPr>
+      </w:pPr>
+      <w:r>
+        <w:t>LGA 1151</w:t>
+      </w:r>
+    </w:p>
+    <w:p>
+      <w:pPr>
+        <w:pStyle w:val="ABNT-Corpodetexto"/>
+        <w:numPr>
+          <w:ilvl w:val="0"/>
+          <w:numId w:val="5"/>
+        </w:numPr>
+      </w:pPr>
+      <w:r>
+        <w:t>LGA 1150</w:t>
+      </w:r>
+    </w:p>
+    <w:p>
+      <w:pPr>
+        <w:pStyle w:val="ABNT-Corpodetexto"/>
+        <w:numPr>
+          <w:ilvl w:val="0"/>
+          <w:numId w:val="5"/>
+        </w:numPr>
+      </w:pPr>
+      <w:r>
+        <w:t>LGA 1155</w:t>
+      </w:r>
+    </w:p>
+    <w:p>
+      <w:pPr>
         <w:pStyle w:val="Ttulo2"/>
       </w:pPr>
       <w:r>
+        <w:lastRenderedPageBreak/>
         <w:t>AMD</w:t>
       </w:r>
     </w:p>
@@ -3079,7 +3067,6 @@
         <w:pStyle w:val="ABNT-Corpodetexto"/>
       </w:pPr>
       <w:r>
-        <w:lastRenderedPageBreak/>
         <w:t>O primeiro processador desenvolvido pela empresa foi o AM386, lançado em 1991, e era um clone perfeito do 80386 da Intel, e acabou sendo um sucesso para empresa por ser mais barato.</w:t>
       </w:r>
     </w:p>
@@ -3118,6 +3105,7 @@
     <w:p>
       <w:pPr>
         <w:pStyle w:val="ABNT-Corpodetexto"/>
+        <w:ind w:firstLine="0"/>
       </w:pPr>
     </w:p>
     <w:p>
@@ -3249,6 +3237,114 @@
     </w:p>
     <w:p>
       <w:pPr>
+        <w:pStyle w:val="ABNT-Corpodetexto"/>
+        <w:ind w:firstLine="576"/>
+      </w:pPr>
+      <w:r>
+        <w:t>O socket da AMD é o oposto da Intel, os pinos ficam no processador, onde se encaixa nos “</w:t>
+      </w:r>
+      <w:proofErr w:type="spellStart"/>
+      <w:r>
+        <w:t>pads</w:t>
+      </w:r>
+      <w:proofErr w:type="spellEnd"/>
+      <w:r>
+        <w:t xml:space="preserve">” da placa mãe, portanto, os processadores AMD nunca serão </w:t>
+      </w:r>
+      <w:r>
+        <w:lastRenderedPageBreak/>
+        <w:t>compatíveis com os processadores Intel</w:t>
+      </w:r>
+      <w:r>
+        <w:t>. Alguns dos mais famosos sockets para AMD são:</w:t>
+      </w:r>
+    </w:p>
+    <w:p>
+      <w:pPr>
+        <w:pStyle w:val="ABNT-Corpodetexto"/>
+        <w:numPr>
+          <w:ilvl w:val="0"/>
+          <w:numId w:val="4"/>
+        </w:numPr>
+      </w:pPr>
+      <w:r>
+        <w:t>TRX4;</w:t>
+      </w:r>
+    </w:p>
+    <w:p>
+      <w:pPr>
+        <w:pStyle w:val="ABNT-Corpodetexto"/>
+        <w:numPr>
+          <w:ilvl w:val="0"/>
+          <w:numId w:val="4"/>
+        </w:numPr>
+      </w:pPr>
+      <w:r>
+        <w:t>TR4</w:t>
+      </w:r>
+    </w:p>
+    <w:p>
+      <w:pPr>
+        <w:pStyle w:val="ABNT-Corpodetexto"/>
+        <w:numPr>
+          <w:ilvl w:val="0"/>
+          <w:numId w:val="4"/>
+        </w:numPr>
+      </w:pPr>
+      <w:r>
+        <w:t>AM4</w:t>
+      </w:r>
+    </w:p>
+    <w:p>
+      <w:pPr>
+        <w:pStyle w:val="ABNT-Corpodetexto"/>
+        <w:numPr>
+          <w:ilvl w:val="0"/>
+          <w:numId w:val="4"/>
+        </w:numPr>
+      </w:pPr>
+      <w:r>
+        <w:t>AM3+</w:t>
+      </w:r>
+    </w:p>
+    <w:p>
+      <w:pPr>
+        <w:pStyle w:val="ABNT-Corpodetexto"/>
+        <w:numPr>
+          <w:ilvl w:val="0"/>
+          <w:numId w:val="4"/>
+        </w:numPr>
+      </w:pPr>
+      <w:r>
+        <w:t>AM3</w:t>
+      </w:r>
+    </w:p>
+    <w:p>
+      <w:pPr>
+        <w:pStyle w:val="ABNT-Corpodetexto"/>
+        <w:numPr>
+          <w:ilvl w:val="0"/>
+          <w:numId w:val="4"/>
+        </w:numPr>
+      </w:pPr>
+      <w:r>
+        <w:t>AM2+</w:t>
+      </w:r>
+    </w:p>
+    <w:p>
+      <w:pPr>
+        <w:pStyle w:val="ABNT-Corpodetexto"/>
+        <w:numPr>
+          <w:ilvl w:val="0"/>
+          <w:numId w:val="4"/>
+        </w:numPr>
+      </w:pPr>
+      <w:r>
+        <w:t>AM2</w:t>
+      </w:r>
+    </w:p>
+    <w:p>
+      <w:pPr>
         <w:pStyle w:val="Ttulo2"/>
       </w:pPr>
       <w:r>
@@ -3304,7 +3400,6 @@
         <w:ind w:firstLine="0"/>
       </w:pPr>
       <w:r>
-        <w:lastRenderedPageBreak/>
         <w:tab/>
       </w:r>
       <w:r>
@@ -3342,16 +3437,9 @@
       <w:r>
         <w:t xml:space="preserve"> com o OMAP, dentre outras que fornecem processadores mobile (Hardware) capaz de funcionar em dispositivos móveis (celulares entre outros)</w:t>
       </w:r>
-      <w:proofErr w:type="gramStart"/>
-      <w:r>
-        <w:t xml:space="preserve">. </w:t>
-      </w:r>
-      <w:proofErr w:type="gramEnd"/>
-      <w:r>
-        <w:t>A Samsung com os processadores Exynos</w:t>
-      </w:r>
-      <w:bookmarkStart w:id="0" w:name="_GoBack"/>
-      <w:bookmarkEnd w:id="0"/>
+      <w:r>
+        <w:t>. A Samsung com os processadores Exynos</w:t>
+      </w:r>
       <w:r>
         <w:t>.</w:t>
       </w:r>
@@ -3408,22 +3496,6 @@
       </w:pPr>
       <w:r>
         <w:br w:type="page"/>
-      </w:r>
-    </w:p>
-    <w:p>
-      <w:pPr>
-        <w:pStyle w:val="ABNT-Corpodetexto"/>
-        <w:ind w:firstLine="0"/>
-        <w:rPr>
-          <w:b/>
-        </w:rPr>
-      </w:pPr>
-      <w:r>
-        <w:rPr>
-          <w:b/>
-        </w:rPr>
-        <w:lastRenderedPageBreak/>
-        <w:t>2 TIPOS DE MEMÓRIA E SEUS BARRAMENTOS</w:t>
       </w:r>
     </w:p>
     <w:p>
@@ -3623,14 +3695,30 @@
       <w:r>
         <w:t xml:space="preserve">Figura </w:t>
       </w:r>
-      <w:fldSimple w:instr=" SEQ Figura \* ARABIC ">
-        <w:r>
-          <w:rPr>
-            <w:noProof/>
-          </w:rPr>
-          <w:t>1</w:t>
-        </w:r>
-      </w:fldSimple>
+      <w:r>
+        <w:fldChar w:fldCharType="begin"/>
+      </w:r>
+      <w:r>
+        <w:instrText xml:space="preserve"> SEQ Figura \* AR</w:instrText>
+      </w:r>
+      <w:r>
+        <w:instrText xml:space="preserve">ABIC </w:instrText>
+      </w:r>
+      <w:r>
+        <w:fldChar w:fldCharType="separate"/>
+      </w:r>
+      <w:r>
+        <w:rPr>
+          <w:noProof/>
+        </w:rPr>
+        <w:t>1</w:t>
+      </w:r>
+      <w:r>
+        <w:rPr>
+          <w:noProof/>
+        </w:rPr>
+        <w:fldChar w:fldCharType="end"/>
+      </w:r>
       <w:r>
         <w:t xml:space="preserve"> - Hierarquia de memória de um computador</w:t>
       </w:r>
@@ -3773,11 +3861,9 @@
       <w:pPr>
         <w:pStyle w:val="Ttulo2"/>
       </w:pPr>
-      <w:proofErr w:type="gramStart"/>
       <w:r>
         <w:t>registradores e CACHE</w:t>
       </w:r>
-      <w:proofErr w:type="gramEnd"/>
     </w:p>
     <w:p>
       <w:pPr>
@@ -3853,12 +3939,12 @@
       <w:pPr>
         <w:pStyle w:val="Ttulo1"/>
       </w:pPr>
-      <w:bookmarkStart w:id="1" w:name="_Toc68623666"/>
+      <w:bookmarkStart w:id="0" w:name="_Toc68623666"/>
       <w:r>
         <w:lastRenderedPageBreak/>
         <w:t>C</w:t>
       </w:r>
-      <w:bookmarkEnd w:id="1"/>
+      <w:bookmarkEnd w:id="0"/>
       <w:r>
         <w:t>HIPSETS DE PLACA-MÃE</w:t>
       </w:r>
@@ -3869,6 +3955,9 @@
       </w:pPr>
       <w:r>
         <w:t>DEFINIÇÃO</w:t>
+      </w:r>
+      <w:r>
+        <w:t xml:space="preserve"> E TIPOS</w:t>
       </w:r>
     </w:p>
     <w:p>
@@ -4204,1519 +4293,115 @@
     </w:p>
     <w:p>
       <w:pPr>
+        <w:pStyle w:val="ABNT-Corpodetexto"/>
+      </w:pPr>
+      <w:r>
+        <w:t xml:space="preserve">Como dito anteriormente, os chipsets são normalmente projetados para trabalhar com uma família específica de processadores, </w:t>
+      </w:r>
+      <w:r>
+        <w:t>e, portanto,</w:t>
+      </w:r>
+      <w:r>
+        <w:t xml:space="preserve"> apenas o processador usar o mesmo socket não é suficiente para ele ser compatível.</w:t>
+      </w:r>
+    </w:p>
+    <w:p>
+      <w:pPr>
+        <w:pStyle w:val="ABNT-Corpodetexto"/>
+        <w:ind w:firstLine="0"/>
+      </w:pPr>
+    </w:p>
+    <w:p>
+      <w:pPr>
+        <w:pStyle w:val="Ttulo1"/>
+      </w:pPr>
+      <w:r>
+        <w:lastRenderedPageBreak/>
+        <w:t>FONTES ATX</w:t>
+      </w:r>
+    </w:p>
+    <w:p>
+      <w:pPr>
         <w:pStyle w:val="Ttulo2"/>
       </w:pPr>
       <w:r>
-        <w:t>INTEL</w:t>
-      </w:r>
-    </w:p>
-    <w:p>
-      <w:pPr>
-        <w:pStyle w:val="ABNT-Corpodetexto"/>
-      </w:pPr>
-      <w:r>
-        <w:t xml:space="preserve">Como dito anteriormente, os chipsets são normalmente projetados para trabalhar com uma família específica de processadores, </w:t>
-      </w:r>
-      <w:proofErr w:type="gramStart"/>
-      <w:r>
-        <w:t>e portanto</w:t>
-      </w:r>
-      <w:proofErr w:type="gramEnd"/>
-      <w:r>
-        <w:t xml:space="preserve"> apenas o processador usar o mesmo socket não é suficiente para ele ser compatível.</w:t>
-      </w:r>
-    </w:p>
-    <w:p>
-      <w:pPr>
-        <w:pStyle w:val="Ttulo1"/>
-      </w:pPr>
-      <w:r>
-        <w:lastRenderedPageBreak/>
-        <w:t>EXEMPLO</w:t>
-      </w:r>
-    </w:p>
-    <w:p>
-      <w:pPr>
-        <w:pStyle w:val="ABNT-Corpodetexto"/>
-      </w:pPr>
-      <w:r>
-        <w:t xml:space="preserve">As figuras devem ser apresentadas conforme exemplo da </w:t>
-      </w:r>
-      <w:r>
-        <w:fldChar w:fldCharType="begin"/>
-      </w:r>
-      <w:r>
-        <w:instrText xml:space="preserve"> REF _Ref58227821 \h </w:instrText>
-      </w:r>
-      <w:r>
-        <w:fldChar w:fldCharType="separate"/>
-      </w:r>
-      <w:r>
-        <w:t xml:space="preserve">Figura </w:t>
-      </w:r>
-      <w:r>
-        <w:rPr>
-          <w:noProof/>
-        </w:rPr>
-        <w:t>1</w:t>
-      </w:r>
-      <w:r>
-        <w:fldChar w:fldCharType="end"/>
-      </w:r>
-      <w:r>
-        <w:t>.</w:t>
-      </w:r>
-    </w:p>
-    <w:p>
-      <w:pPr>
-        <w:pStyle w:val="ABNT-Texto"/>
-      </w:pPr>
-    </w:p>
-    <w:p>
-      <w:pPr>
-        <w:pStyle w:val="ABNT-Listadeilustraes"/>
-      </w:pPr>
-      <w:bookmarkStart w:id="2" w:name="_Ref58227821"/>
-      <w:bookmarkStart w:id="3" w:name="_Toc58228974"/>
-      <w:bookmarkStart w:id="4" w:name="_Toc58249391"/>
-      <w:r>
-        <w:t xml:space="preserve">Figura </w:t>
-      </w:r>
-      <w:fldSimple w:instr=" SEQ Figura \* ARABIC ">
-        <w:r>
-          <w:rPr>
-            <w:noProof/>
-          </w:rPr>
-          <w:t>2</w:t>
-        </w:r>
-      </w:fldSimple>
-      <w:bookmarkEnd w:id="2"/>
-      <w:r>
-        <w:t xml:space="preserve"> ‒ Biblioteca UFFS Campus Chapecó</w:t>
-      </w:r>
-      <w:bookmarkEnd w:id="3"/>
-      <w:bookmarkEnd w:id="4"/>
-    </w:p>
-    <w:p>
-      <w:pPr>
-        <w:pStyle w:val="ABNT-Fontesilustraes"/>
-      </w:pPr>
-      <w:r>
-        <w:rPr>
-          <w:noProof/>
-        </w:rPr>
-        <w:drawing>
-          <wp:inline distT="0" distB="0" distL="0" distR="0" wp14:anchorId="353552EC" wp14:editId="59BAEA92">
-            <wp:extent cx="5295900" cy="3528060"/>
-            <wp:effectExtent l="0" t="0" r="0" b="0"/>
-            <wp:docPr id="2" name="Imagem 2" descr="Pessoa sentada em cadeira de escritório&#10;&#10;Descrição gerada automaticamente"/>
-            <wp:cNvGraphicFramePr>
-              <a:graphicFrameLocks xmlns:a="http://schemas.openxmlformats.org/drawingml/2006/main" noChangeAspect="1"/>
-            </wp:cNvGraphicFramePr>
-            <a:graphic xmlns:a="http://schemas.openxmlformats.org/drawingml/2006/main">
-              <a:graphicData uri="http://schemas.openxmlformats.org/drawingml/2006/picture">
-                <pic:pic xmlns:pic="http://schemas.openxmlformats.org/drawingml/2006/picture">
-                  <pic:nvPicPr>
-                    <pic:cNvPr id="0" name="Imagem 2" descr="Pessoa sentada em cadeira de escritório&#10;&#10;Descrição gerada automaticamente"/>
-                    <pic:cNvPicPr>
-                      <a:picLocks noChangeAspect="1" noChangeArrowheads="1"/>
-                    </pic:cNvPicPr>
-                  </pic:nvPicPr>
-                  <pic:blipFill>
-                    <a:blip r:embed="rId9">
-                      <a:extLst>
-                        <a:ext uri="{28A0092B-C50C-407E-A947-70E740481C1C}">
-                          <a14:useLocalDpi xmlns:a14="http://schemas.microsoft.com/office/drawing/2010/main" val="0"/>
-                        </a:ext>
-                      </a:extLst>
-                    </a:blip>
-                    <a:srcRect/>
-                    <a:stretch>
-                      <a:fillRect/>
-                    </a:stretch>
-                  </pic:blipFill>
-                  <pic:spPr bwMode="auto">
-                    <a:xfrm>
-                      <a:off x="0" y="0"/>
-                      <a:ext cx="5295900" cy="3528060"/>
-                    </a:xfrm>
-                    <a:prstGeom prst="rect">
-                      <a:avLst/>
-                    </a:prstGeom>
-                    <a:noFill/>
-                    <a:ln>
-                      <a:noFill/>
-                    </a:ln>
-                  </pic:spPr>
-                </pic:pic>
-              </a:graphicData>
-            </a:graphic>
-          </wp:inline>
-        </w:drawing>
-      </w:r>
-      <w:r>
-        <w:br/>
-        <w:t xml:space="preserve">Fonte: </w:t>
-      </w:r>
-      <w:proofErr w:type="spellStart"/>
-      <w:r>
-        <w:t>Simioni</w:t>
-      </w:r>
-      <w:proofErr w:type="spellEnd"/>
-      <w:r>
-        <w:t xml:space="preserve"> (2017)</w:t>
-      </w:r>
-    </w:p>
-    <w:p>
-      <w:pPr>
-        <w:pStyle w:val="ABNT-Fontesilustraes"/>
-      </w:pPr>
-    </w:p>
-    <w:p>
-      <w:pPr>
-        <w:pStyle w:val="ABNT-Corpodetexto"/>
-      </w:pPr>
-      <w:r>
-        <w:t>A formatação das tabelas deve seguir a Norma de Formatação Tabular do IBGE, que está disponível no link:</w:t>
-      </w:r>
-    </w:p>
-    <w:p>
-      <w:pPr>
-        <w:pStyle w:val="ABNT-Corpodetexto"/>
-        <w:ind w:firstLine="0"/>
-      </w:pPr>
-      <w:hyperlink r:id="rId10" w:history="1">
-        <w:r>
-          <w:rPr>
-            <w:rStyle w:val="Hyperlink"/>
-          </w:rPr>
-          <w:t>https://biblioteca.ibge.gov.br/visualizacao/livros/liv23907.pdf</w:t>
-        </w:r>
-      </w:hyperlink>
-      <w:r>
-        <w:t xml:space="preserve">. A </w:t>
-      </w:r>
-      <w:r>
-        <w:fldChar w:fldCharType="begin"/>
-      </w:r>
-      <w:r>
-        <w:instrText xml:space="preserve"> REF _Ref58228176 \h </w:instrText>
-      </w:r>
-      <w:r>
-        <w:fldChar w:fldCharType="separate"/>
-      </w:r>
-      <w:r>
-        <w:t>Tabela 1</w:t>
-      </w:r>
-      <w:r>
-        <w:fldChar w:fldCharType="end"/>
-      </w:r>
-      <w:r>
-        <w:t xml:space="preserve"> é um exemplo de como deve ser apresentada uma tabela em um trabalho acadêmico:</w:t>
-      </w:r>
-    </w:p>
-    <w:p>
-      <w:pPr>
-        <w:pStyle w:val="ABNT-Texto"/>
-      </w:pPr>
-    </w:p>
-    <w:p>
-      <w:pPr>
-        <w:pStyle w:val="ABNT-Listadetabelas"/>
-      </w:pPr>
-      <w:bookmarkStart w:id="5" w:name="_Ref58228176"/>
-      <w:bookmarkStart w:id="6" w:name="_Toc58228928"/>
-      <w:bookmarkStart w:id="7" w:name="_Toc58249346"/>
-      <w:r>
-        <w:t xml:space="preserve">Tabela </w:t>
-      </w:r>
-      <w:fldSimple w:instr=" SEQ Tabela \* ARABIC ">
-        <w:r>
-          <w:t>1</w:t>
-        </w:r>
-      </w:fldSimple>
-      <w:bookmarkEnd w:id="5"/>
-      <w:r>
-        <w:t xml:space="preserve"> ‒ Variação IGPM</w:t>
-      </w:r>
-      <w:bookmarkEnd w:id="6"/>
-      <w:bookmarkEnd w:id="7"/>
-    </w:p>
-    <w:tbl>
-      <w:tblPr>
-        <w:tblW w:w="4536" w:type="dxa"/>
-        <w:jc w:val="center"/>
-        <w:tblCellSpacing w:w="0" w:type="dxa"/>
-        <w:tblCellMar>
-          <w:top w:w="24" w:type="dxa"/>
-          <w:left w:w="24" w:type="dxa"/>
-          <w:bottom w:w="24" w:type="dxa"/>
-          <w:right w:w="24" w:type="dxa"/>
-        </w:tblCellMar>
-        <w:tblLook w:val="04A0" w:firstRow="1" w:lastRow="0" w:firstColumn="1" w:lastColumn="0" w:noHBand="0" w:noVBand="1"/>
-      </w:tblPr>
-      <w:tblGrid>
-        <w:gridCol w:w="2410"/>
-        <w:gridCol w:w="2126"/>
-      </w:tblGrid>
-      <w:tr>
-        <w:trPr>
-          <w:tblCellSpacing w:w="0" w:type="dxa"/>
-          <w:jc w:val="center"/>
-        </w:trPr>
-        <w:tc>
-          <w:tcPr>
-            <w:tcW w:w="2410" w:type="dxa"/>
-            <w:tcBorders>
-              <w:top w:val="single" w:sz="6" w:space="0" w:color="000000"/>
-              <w:left w:val="nil"/>
-              <w:bottom w:val="single" w:sz="6" w:space="0" w:color="000000"/>
-              <w:right w:val="nil"/>
-            </w:tcBorders>
-            <w:tcMar>
-              <w:top w:w="28" w:type="dxa"/>
-              <w:left w:w="0" w:type="dxa"/>
-              <w:bottom w:w="28" w:type="dxa"/>
-              <w:right w:w="0" w:type="dxa"/>
-            </w:tcMar>
-            <w:hideMark/>
-          </w:tcPr>
-          <w:p>
-            <w:pPr>
-              <w:spacing w:before="100" w:beforeAutospacing="1" w:after="142"/>
-              <w:jc w:val="center"/>
-              <w:rPr>
-                <w:rFonts w:ascii="Arial" w:eastAsia="Times New Roman" w:hAnsi="Arial" w:cs="Arial"/>
-                <w:sz w:val="24"/>
-                <w:szCs w:val="24"/>
-                <w:lang w:eastAsia="pt-BR"/>
-              </w:rPr>
-            </w:pPr>
-            <w:r>
-              <w:rPr>
-                <w:rFonts w:ascii="Arial" w:eastAsia="Times New Roman" w:hAnsi="Arial" w:cs="Arial"/>
-                <w:b/>
-                <w:bCs/>
-                <w:sz w:val="24"/>
-                <w:szCs w:val="24"/>
-                <w:lang w:eastAsia="pt-BR"/>
-              </w:rPr>
-              <w:t>Mês/Ano</w:t>
-            </w:r>
-          </w:p>
-        </w:tc>
-        <w:tc>
-          <w:tcPr>
-            <w:tcW w:w="2126" w:type="dxa"/>
-            <w:tcBorders>
-              <w:top w:val="single" w:sz="6" w:space="0" w:color="000000"/>
-              <w:left w:val="nil"/>
-              <w:bottom w:val="single" w:sz="6" w:space="0" w:color="000000"/>
-              <w:right w:val="nil"/>
-            </w:tcBorders>
-            <w:tcMar>
-              <w:top w:w="28" w:type="dxa"/>
-              <w:left w:w="0" w:type="dxa"/>
-              <w:bottom w:w="28" w:type="dxa"/>
-              <w:right w:w="0" w:type="dxa"/>
-            </w:tcMar>
-            <w:hideMark/>
-          </w:tcPr>
-          <w:p>
-            <w:pPr>
-              <w:spacing w:before="100" w:beforeAutospacing="1" w:after="142"/>
-              <w:jc w:val="center"/>
-              <w:rPr>
-                <w:rFonts w:ascii="Arial" w:eastAsia="Times New Roman" w:hAnsi="Arial" w:cs="Arial"/>
-                <w:sz w:val="24"/>
-                <w:szCs w:val="24"/>
-                <w:lang w:eastAsia="pt-BR"/>
-              </w:rPr>
-            </w:pPr>
-            <w:r>
-              <w:rPr>
-                <w:rFonts w:ascii="Arial" w:eastAsia="Times New Roman" w:hAnsi="Arial" w:cs="Arial"/>
-                <w:b/>
-                <w:bCs/>
-                <w:sz w:val="24"/>
-                <w:szCs w:val="24"/>
-                <w:lang w:eastAsia="pt-BR"/>
-              </w:rPr>
-              <w:t>%</w:t>
-            </w:r>
-          </w:p>
-        </w:tc>
-      </w:tr>
-      <w:tr>
-        <w:trPr>
-          <w:tblCellSpacing w:w="0" w:type="dxa"/>
-          <w:jc w:val="center"/>
-        </w:trPr>
-        <w:tc>
-          <w:tcPr>
-            <w:tcW w:w="2410" w:type="dxa"/>
-            <w:tcMar>
-              <w:top w:w="0" w:type="dxa"/>
-              <w:left w:w="0" w:type="dxa"/>
-              <w:bottom w:w="0" w:type="dxa"/>
-              <w:right w:w="0" w:type="dxa"/>
-            </w:tcMar>
-            <w:hideMark/>
-          </w:tcPr>
-          <w:p>
-            <w:pPr>
-              <w:spacing w:before="100" w:beforeAutospacing="1" w:after="142"/>
-              <w:jc w:val="center"/>
-              <w:rPr>
-                <w:rFonts w:ascii="Arial" w:eastAsia="Times New Roman" w:hAnsi="Arial" w:cs="Arial"/>
-                <w:sz w:val="24"/>
-                <w:szCs w:val="24"/>
-                <w:lang w:eastAsia="pt-BR"/>
-              </w:rPr>
-            </w:pPr>
-            <w:r>
-              <w:rPr>
-                <w:rFonts w:ascii="Arial" w:eastAsia="Times New Roman" w:hAnsi="Arial" w:cs="Arial"/>
-                <w:sz w:val="24"/>
-                <w:szCs w:val="24"/>
-                <w:lang w:eastAsia="pt-BR"/>
-              </w:rPr>
-              <w:t>07/2020</w:t>
-            </w:r>
-          </w:p>
-        </w:tc>
-        <w:tc>
-          <w:tcPr>
-            <w:tcW w:w="2126" w:type="dxa"/>
-            <w:tcBorders>
-              <w:top w:val="nil"/>
-              <w:left w:val="single" w:sz="6" w:space="0" w:color="000000"/>
-              <w:bottom w:val="nil"/>
-              <w:right w:val="nil"/>
-            </w:tcBorders>
-            <w:tcMar>
-              <w:top w:w="0" w:type="dxa"/>
-              <w:left w:w="28" w:type="dxa"/>
-              <w:bottom w:w="0" w:type="dxa"/>
-              <w:right w:w="0" w:type="dxa"/>
-            </w:tcMar>
-            <w:hideMark/>
-          </w:tcPr>
-          <w:p>
-            <w:pPr>
-              <w:spacing w:before="100" w:beforeAutospacing="1" w:after="142"/>
-              <w:jc w:val="center"/>
-              <w:rPr>
-                <w:rFonts w:ascii="Arial" w:eastAsia="Times New Roman" w:hAnsi="Arial" w:cs="Arial"/>
-                <w:sz w:val="24"/>
-                <w:szCs w:val="24"/>
-                <w:lang w:eastAsia="pt-BR"/>
-              </w:rPr>
-            </w:pPr>
-            <w:r>
-              <w:rPr>
-                <w:rFonts w:ascii="Arial" w:eastAsia="Times New Roman" w:hAnsi="Arial" w:cs="Arial"/>
-                <w:sz w:val="24"/>
-                <w:szCs w:val="24"/>
-                <w:lang w:eastAsia="pt-BR"/>
-              </w:rPr>
-              <w:t>0,49</w:t>
-            </w:r>
-          </w:p>
-        </w:tc>
-      </w:tr>
-      <w:tr>
-        <w:trPr>
-          <w:tblCellSpacing w:w="0" w:type="dxa"/>
-          <w:jc w:val="center"/>
-        </w:trPr>
-        <w:tc>
-          <w:tcPr>
-            <w:tcW w:w="2410" w:type="dxa"/>
-            <w:tcMar>
-              <w:top w:w="0" w:type="dxa"/>
-              <w:left w:w="0" w:type="dxa"/>
-              <w:bottom w:w="0" w:type="dxa"/>
-              <w:right w:w="0" w:type="dxa"/>
-            </w:tcMar>
-            <w:hideMark/>
-          </w:tcPr>
-          <w:p>
-            <w:pPr>
-              <w:spacing w:before="100" w:beforeAutospacing="1" w:after="142"/>
-              <w:jc w:val="center"/>
-              <w:rPr>
-                <w:rFonts w:ascii="Arial" w:eastAsia="Times New Roman" w:hAnsi="Arial" w:cs="Arial"/>
-                <w:sz w:val="24"/>
-                <w:szCs w:val="24"/>
-                <w:lang w:eastAsia="pt-BR"/>
-              </w:rPr>
-            </w:pPr>
-            <w:r>
-              <w:rPr>
-                <w:rFonts w:ascii="Arial" w:eastAsia="Times New Roman" w:hAnsi="Arial" w:cs="Arial"/>
-                <w:sz w:val="24"/>
-                <w:szCs w:val="24"/>
-                <w:lang w:eastAsia="pt-BR"/>
-              </w:rPr>
-              <w:t>08/2020</w:t>
-            </w:r>
-          </w:p>
-        </w:tc>
-        <w:tc>
-          <w:tcPr>
-            <w:tcW w:w="2126" w:type="dxa"/>
-            <w:tcBorders>
-              <w:top w:val="nil"/>
-              <w:left w:val="single" w:sz="6" w:space="0" w:color="000000"/>
-              <w:bottom w:val="nil"/>
-              <w:right w:val="nil"/>
-            </w:tcBorders>
-            <w:tcMar>
-              <w:top w:w="0" w:type="dxa"/>
-              <w:left w:w="28" w:type="dxa"/>
-              <w:bottom w:w="0" w:type="dxa"/>
-              <w:right w:w="0" w:type="dxa"/>
-            </w:tcMar>
-            <w:hideMark/>
-          </w:tcPr>
-          <w:p>
-            <w:pPr>
-              <w:spacing w:before="100" w:beforeAutospacing="1" w:after="142"/>
-              <w:jc w:val="center"/>
-              <w:rPr>
-                <w:rFonts w:ascii="Arial" w:eastAsia="Times New Roman" w:hAnsi="Arial" w:cs="Arial"/>
-                <w:sz w:val="24"/>
-                <w:szCs w:val="24"/>
-                <w:lang w:eastAsia="pt-BR"/>
-              </w:rPr>
-            </w:pPr>
-            <w:r>
-              <w:rPr>
-                <w:rFonts w:ascii="Arial" w:eastAsia="Times New Roman" w:hAnsi="Arial" w:cs="Arial"/>
-                <w:sz w:val="24"/>
-                <w:szCs w:val="24"/>
-                <w:lang w:eastAsia="pt-BR"/>
-              </w:rPr>
-              <w:t>0,53</w:t>
-            </w:r>
-          </w:p>
-        </w:tc>
-      </w:tr>
-      <w:tr>
-        <w:trPr>
-          <w:tblCellSpacing w:w="0" w:type="dxa"/>
-          <w:jc w:val="center"/>
-        </w:trPr>
-        <w:tc>
-          <w:tcPr>
-            <w:tcW w:w="2410" w:type="dxa"/>
-            <w:tcMar>
-              <w:top w:w="0" w:type="dxa"/>
-              <w:left w:w="0" w:type="dxa"/>
-              <w:bottom w:w="0" w:type="dxa"/>
-              <w:right w:w="0" w:type="dxa"/>
-            </w:tcMar>
-            <w:hideMark/>
-          </w:tcPr>
-          <w:p>
-            <w:pPr>
-              <w:spacing w:before="100" w:beforeAutospacing="1" w:after="142"/>
-              <w:jc w:val="center"/>
-              <w:rPr>
-                <w:rFonts w:ascii="Arial" w:eastAsia="Times New Roman" w:hAnsi="Arial" w:cs="Arial"/>
-                <w:sz w:val="24"/>
-                <w:szCs w:val="24"/>
-                <w:lang w:eastAsia="pt-BR"/>
-              </w:rPr>
-            </w:pPr>
-            <w:r>
-              <w:rPr>
-                <w:rFonts w:ascii="Arial" w:eastAsia="Times New Roman" w:hAnsi="Arial" w:cs="Arial"/>
-                <w:sz w:val="24"/>
-                <w:szCs w:val="24"/>
-                <w:lang w:eastAsia="pt-BR"/>
-              </w:rPr>
-              <w:t>09/2020</w:t>
-            </w:r>
-          </w:p>
-        </w:tc>
-        <w:tc>
-          <w:tcPr>
-            <w:tcW w:w="2126" w:type="dxa"/>
-            <w:tcBorders>
-              <w:top w:val="nil"/>
-              <w:left w:val="single" w:sz="6" w:space="0" w:color="000000"/>
-              <w:bottom w:val="nil"/>
-              <w:right w:val="nil"/>
-            </w:tcBorders>
-            <w:tcMar>
-              <w:top w:w="0" w:type="dxa"/>
-              <w:left w:w="28" w:type="dxa"/>
-              <w:bottom w:w="0" w:type="dxa"/>
-              <w:right w:w="0" w:type="dxa"/>
-            </w:tcMar>
-            <w:hideMark/>
-          </w:tcPr>
-          <w:p>
-            <w:pPr>
-              <w:spacing w:before="100" w:beforeAutospacing="1" w:after="142"/>
-              <w:jc w:val="center"/>
-              <w:rPr>
-                <w:rFonts w:ascii="Arial" w:eastAsia="Times New Roman" w:hAnsi="Arial" w:cs="Arial"/>
-                <w:sz w:val="24"/>
-                <w:szCs w:val="24"/>
-                <w:lang w:eastAsia="pt-BR"/>
-              </w:rPr>
-            </w:pPr>
-            <w:r>
-              <w:rPr>
-                <w:rFonts w:ascii="Arial" w:eastAsia="Times New Roman" w:hAnsi="Arial" w:cs="Arial"/>
-                <w:sz w:val="24"/>
-                <w:szCs w:val="24"/>
-                <w:lang w:eastAsia="pt-BR"/>
-              </w:rPr>
-              <w:t>0,82</w:t>
-            </w:r>
-          </w:p>
-        </w:tc>
-      </w:tr>
-      <w:tr>
-        <w:trPr>
-          <w:tblCellSpacing w:w="0" w:type="dxa"/>
-          <w:jc w:val="center"/>
-        </w:trPr>
-        <w:tc>
-          <w:tcPr>
-            <w:tcW w:w="2410" w:type="dxa"/>
-            <w:tcBorders>
-              <w:top w:val="nil"/>
-              <w:left w:val="nil"/>
-              <w:bottom w:val="single" w:sz="6" w:space="0" w:color="000000"/>
-              <w:right w:val="nil"/>
-            </w:tcBorders>
-            <w:tcMar>
-              <w:top w:w="0" w:type="dxa"/>
-              <w:left w:w="0" w:type="dxa"/>
-              <w:bottom w:w="28" w:type="dxa"/>
-              <w:right w:w="0" w:type="dxa"/>
-            </w:tcMar>
-            <w:hideMark/>
-          </w:tcPr>
-          <w:p>
-            <w:pPr>
-              <w:spacing w:before="100" w:beforeAutospacing="1" w:after="142"/>
-              <w:jc w:val="center"/>
-              <w:rPr>
-                <w:rFonts w:ascii="Arial" w:eastAsia="Times New Roman" w:hAnsi="Arial" w:cs="Arial"/>
-                <w:sz w:val="24"/>
-                <w:szCs w:val="24"/>
-                <w:lang w:eastAsia="pt-BR"/>
-              </w:rPr>
-            </w:pPr>
-            <w:r>
-              <w:rPr>
-                <w:rFonts w:ascii="Arial" w:eastAsia="Times New Roman" w:hAnsi="Arial" w:cs="Arial"/>
-                <w:sz w:val="24"/>
-                <w:szCs w:val="24"/>
-                <w:lang w:eastAsia="pt-BR"/>
-              </w:rPr>
-              <w:t>10/2020</w:t>
-            </w:r>
-          </w:p>
-        </w:tc>
-        <w:tc>
-          <w:tcPr>
-            <w:tcW w:w="2126" w:type="dxa"/>
-            <w:tcBorders>
-              <w:top w:val="nil"/>
-              <w:left w:val="single" w:sz="6" w:space="0" w:color="000000"/>
-              <w:bottom w:val="single" w:sz="6" w:space="0" w:color="000000"/>
-              <w:right w:val="nil"/>
-            </w:tcBorders>
-            <w:tcMar>
-              <w:top w:w="0" w:type="dxa"/>
-              <w:left w:w="28" w:type="dxa"/>
-              <w:bottom w:w="28" w:type="dxa"/>
-              <w:right w:w="0" w:type="dxa"/>
-            </w:tcMar>
-            <w:hideMark/>
-          </w:tcPr>
-          <w:p>
-            <w:pPr>
-              <w:spacing w:before="100" w:beforeAutospacing="1" w:after="142"/>
-              <w:jc w:val="center"/>
-              <w:rPr>
-                <w:rFonts w:ascii="Arial" w:eastAsia="Times New Roman" w:hAnsi="Arial" w:cs="Arial"/>
-                <w:sz w:val="24"/>
-                <w:szCs w:val="24"/>
-                <w:lang w:eastAsia="pt-BR"/>
-              </w:rPr>
-            </w:pPr>
-            <w:r>
-              <w:rPr>
-                <w:rFonts w:ascii="Arial" w:eastAsia="Times New Roman" w:hAnsi="Arial" w:cs="Arial"/>
-                <w:sz w:val="24"/>
-                <w:szCs w:val="24"/>
-                <w:lang w:eastAsia="pt-BR"/>
-              </w:rPr>
-              <w:t>0,65</w:t>
-            </w:r>
-          </w:p>
-        </w:tc>
-      </w:tr>
-    </w:tbl>
-    <w:p>
-      <w:pPr>
-        <w:pStyle w:val="ABNT-FonteselegendasTabelas"/>
-      </w:pPr>
-      <w:r>
-        <w:t xml:space="preserve">                                         Fonte: CALCULAR</w:t>
-      </w:r>
-      <w:proofErr w:type="gramStart"/>
-      <w:r>
-        <w:t>...(</w:t>
-      </w:r>
-      <w:proofErr w:type="gramEnd"/>
-      <w:r>
-        <w:t>2020)</w:t>
-      </w:r>
-    </w:p>
-    <w:p>
-      <w:pPr>
-        <w:pStyle w:val="ABNT-Corpodetexto"/>
-      </w:pPr>
-      <w:r>
-        <w:lastRenderedPageBreak/>
-        <w:t xml:space="preserve">A principal diferença entre um quadro e uma tabela é o seu conteúdo: uma tabela contém números e um quadro contém texto. O </w:t>
-      </w:r>
-      <w:r>
-        <w:fldChar w:fldCharType="begin"/>
-      </w:r>
-      <w:r>
-        <w:instrText xml:space="preserve"> REF _Ref58228352 \h  \* MERGEFORMAT </w:instrText>
-      </w:r>
-      <w:r>
-        <w:fldChar w:fldCharType="separate"/>
-      </w:r>
-      <w:r>
-        <w:t xml:space="preserve">Quadro </w:t>
-      </w:r>
-      <w:r>
-        <w:rPr>
-          <w:noProof/>
-        </w:rPr>
-        <w:t>1</w:t>
-      </w:r>
-      <w:r>
-        <w:fldChar w:fldCharType="end"/>
-      </w:r>
-      <w:r>
-        <w:t xml:space="preserve"> mostra como um quadro deve ser apresentado em um trabalho acadêmico. As normas da ABNT não informam sobre a formatação dentro do quadro, ficando ela a critério estético do autor. Ela versa apenas sobre o título e a fonte, que devem seguir o exemplo mostrado.</w:t>
-      </w:r>
-    </w:p>
-    <w:p>
-      <w:pPr>
-        <w:pStyle w:val="ABNT-Texto"/>
-      </w:pPr>
-    </w:p>
-    <w:p>
-      <w:pPr>
-        <w:pStyle w:val="ABNT-Listadeilustraes"/>
-      </w:pPr>
-      <w:bookmarkStart w:id="8" w:name="_Ref58228352"/>
-      <w:bookmarkStart w:id="9" w:name="_Toc58228975"/>
-      <w:bookmarkStart w:id="10" w:name="_Toc58249392"/>
-      <w:r>
-        <w:t xml:space="preserve">Quadro </w:t>
-      </w:r>
-      <w:fldSimple w:instr=" SEQ Quadro \* ARABIC ">
-        <w:r>
-          <w:rPr>
-            <w:noProof/>
-          </w:rPr>
-          <w:t>1</w:t>
-        </w:r>
-      </w:fldSimple>
-      <w:bookmarkEnd w:id="8"/>
-      <w:r>
-        <w:t xml:space="preserve"> ‒ Ciclo PDCA</w:t>
-      </w:r>
-      <w:bookmarkEnd w:id="9"/>
-      <w:bookmarkEnd w:id="10"/>
-    </w:p>
-    <w:tbl>
-      <w:tblPr>
-        <w:tblW w:w="8344" w:type="dxa"/>
-        <w:tblCellSpacing w:w="0" w:type="dxa"/>
-        <w:tblInd w:w="720" w:type="dxa"/>
-        <w:tblCellMar>
-          <w:top w:w="24" w:type="dxa"/>
-          <w:left w:w="24" w:type="dxa"/>
-          <w:bottom w:w="24" w:type="dxa"/>
-          <w:right w:w="24" w:type="dxa"/>
-        </w:tblCellMar>
-        <w:tblLook w:val="04A0" w:firstRow="1" w:lastRow="0" w:firstColumn="1" w:lastColumn="0" w:noHBand="0" w:noVBand="1"/>
-      </w:tblPr>
-      <w:tblGrid>
-        <w:gridCol w:w="1816"/>
-        <w:gridCol w:w="6528"/>
-      </w:tblGrid>
-      <w:tr>
-        <w:trPr>
-          <w:trHeight w:val="508"/>
-          <w:tblCellSpacing w:w="0" w:type="dxa"/>
-        </w:trPr>
-        <w:tc>
-          <w:tcPr>
-            <w:tcW w:w="1816" w:type="dxa"/>
-            <w:tcBorders>
-              <w:top w:val="single" w:sz="6" w:space="0" w:color="000000"/>
-              <w:left w:val="single" w:sz="6" w:space="0" w:color="000000"/>
-              <w:bottom w:val="single" w:sz="6" w:space="0" w:color="000000"/>
-              <w:right w:val="nil"/>
-            </w:tcBorders>
-            <w:tcMar>
-              <w:top w:w="28" w:type="dxa"/>
-              <w:left w:w="28" w:type="dxa"/>
-              <w:bottom w:w="28" w:type="dxa"/>
-              <w:right w:w="0" w:type="dxa"/>
-            </w:tcMar>
-            <w:vAlign w:val="center"/>
-            <w:hideMark/>
-          </w:tcPr>
-          <w:p>
-            <w:pPr>
-              <w:spacing w:before="100" w:beforeAutospacing="1" w:after="142" w:line="240" w:lineRule="auto"/>
-              <w:jc w:val="both"/>
-              <w:rPr>
-                <w:rFonts w:ascii="Arial" w:eastAsia="Times New Roman" w:hAnsi="Arial" w:cs="Arial"/>
-                <w:sz w:val="24"/>
-                <w:szCs w:val="24"/>
-                <w:lang w:eastAsia="pt-BR"/>
-              </w:rPr>
-            </w:pPr>
-            <w:r>
-              <w:rPr>
-                <w:rFonts w:ascii="Arial" w:eastAsia="Times New Roman" w:hAnsi="Arial" w:cs="Arial"/>
-                <w:b/>
-                <w:bCs/>
-                <w:sz w:val="24"/>
-                <w:szCs w:val="24"/>
-                <w:lang w:eastAsia="pt-BR"/>
-              </w:rPr>
-              <w:t>ETAPAS</w:t>
-            </w:r>
-          </w:p>
-        </w:tc>
-        <w:tc>
-          <w:tcPr>
-            <w:tcW w:w="6528" w:type="dxa"/>
-            <w:tcBorders>
-              <w:top w:val="single" w:sz="6" w:space="0" w:color="000000"/>
-              <w:left w:val="single" w:sz="6" w:space="0" w:color="000000"/>
-              <w:bottom w:val="single" w:sz="6" w:space="0" w:color="000000"/>
-              <w:right w:val="single" w:sz="6" w:space="0" w:color="000000"/>
-            </w:tcBorders>
-            <w:tcMar>
-              <w:top w:w="28" w:type="dxa"/>
-              <w:left w:w="28" w:type="dxa"/>
-              <w:bottom w:w="28" w:type="dxa"/>
-              <w:right w:w="28" w:type="dxa"/>
-            </w:tcMar>
-            <w:vAlign w:val="center"/>
-            <w:hideMark/>
-          </w:tcPr>
-          <w:p>
-            <w:pPr>
-              <w:spacing w:before="100" w:beforeAutospacing="1" w:after="142" w:line="240" w:lineRule="auto"/>
-              <w:jc w:val="both"/>
-              <w:rPr>
-                <w:rFonts w:ascii="Arial" w:eastAsia="Times New Roman" w:hAnsi="Arial" w:cs="Arial"/>
-                <w:sz w:val="24"/>
-                <w:szCs w:val="24"/>
-                <w:lang w:eastAsia="pt-BR"/>
-              </w:rPr>
-            </w:pPr>
-            <w:r>
-              <w:rPr>
-                <w:rFonts w:ascii="Arial" w:eastAsia="Times New Roman" w:hAnsi="Arial" w:cs="Arial"/>
-                <w:b/>
-                <w:bCs/>
-                <w:sz w:val="24"/>
-                <w:szCs w:val="24"/>
-                <w:lang w:eastAsia="pt-BR"/>
-              </w:rPr>
-              <w:t>AÇÕES</w:t>
-            </w:r>
-          </w:p>
-        </w:tc>
-      </w:tr>
-      <w:tr>
-        <w:trPr>
-          <w:trHeight w:val="1507"/>
-          <w:tblCellSpacing w:w="0" w:type="dxa"/>
-        </w:trPr>
-        <w:tc>
-          <w:tcPr>
-            <w:tcW w:w="1816" w:type="dxa"/>
-            <w:tcBorders>
-              <w:top w:val="nil"/>
-              <w:left w:val="single" w:sz="6" w:space="0" w:color="000000"/>
-              <w:bottom w:val="single" w:sz="6" w:space="0" w:color="000000"/>
-              <w:right w:val="nil"/>
-            </w:tcBorders>
-            <w:tcMar>
-              <w:top w:w="0" w:type="dxa"/>
-              <w:left w:w="28" w:type="dxa"/>
-              <w:bottom w:w="28" w:type="dxa"/>
-              <w:right w:w="0" w:type="dxa"/>
-            </w:tcMar>
-            <w:vAlign w:val="center"/>
-            <w:hideMark/>
-          </w:tcPr>
-          <w:p>
-            <w:pPr>
-              <w:spacing w:before="100" w:beforeAutospacing="1" w:after="142" w:line="240" w:lineRule="auto"/>
-              <w:jc w:val="both"/>
-              <w:rPr>
-                <w:rFonts w:ascii="Arial" w:eastAsia="Times New Roman" w:hAnsi="Arial" w:cs="Arial"/>
-                <w:sz w:val="24"/>
-                <w:szCs w:val="24"/>
-                <w:lang w:eastAsia="pt-BR"/>
-              </w:rPr>
-            </w:pPr>
-            <w:r>
-              <w:rPr>
-                <w:rFonts w:ascii="Arial" w:eastAsia="Times New Roman" w:hAnsi="Arial" w:cs="Arial"/>
-                <w:sz w:val="24"/>
-                <w:szCs w:val="24"/>
-                <w:lang w:eastAsia="pt-BR"/>
-              </w:rPr>
-              <w:t>P (PLAN)</w:t>
-            </w:r>
-          </w:p>
-        </w:tc>
-        <w:tc>
-          <w:tcPr>
-            <w:tcW w:w="6528" w:type="dxa"/>
-            <w:tcBorders>
-              <w:top w:val="nil"/>
-              <w:left w:val="single" w:sz="6" w:space="0" w:color="000000"/>
-              <w:bottom w:val="single" w:sz="6" w:space="0" w:color="000000"/>
-              <w:right w:val="single" w:sz="6" w:space="0" w:color="000000"/>
-            </w:tcBorders>
-            <w:tcMar>
-              <w:top w:w="0" w:type="dxa"/>
-              <w:left w:w="28" w:type="dxa"/>
-              <w:bottom w:w="28" w:type="dxa"/>
-              <w:right w:w="28" w:type="dxa"/>
-            </w:tcMar>
-            <w:vAlign w:val="center"/>
-            <w:hideMark/>
-          </w:tcPr>
-          <w:p>
-            <w:pPr>
-              <w:spacing w:before="100" w:beforeAutospacing="1" w:after="142" w:line="240" w:lineRule="auto"/>
-              <w:jc w:val="both"/>
-              <w:rPr>
-                <w:rFonts w:ascii="Arial" w:eastAsia="Times New Roman" w:hAnsi="Arial" w:cs="Arial"/>
-                <w:sz w:val="24"/>
-                <w:szCs w:val="24"/>
-                <w:lang w:eastAsia="pt-BR"/>
-              </w:rPr>
-            </w:pPr>
-            <w:r>
-              <w:rPr>
-                <w:rFonts w:ascii="Arial" w:eastAsia="Times New Roman" w:hAnsi="Arial" w:cs="Arial"/>
-                <w:b/>
-                <w:bCs/>
-                <w:sz w:val="24"/>
-                <w:szCs w:val="24"/>
-                <w:lang w:eastAsia="pt-BR"/>
-              </w:rPr>
-              <w:t xml:space="preserve">Planejar o trabalho a ser realizado </w:t>
-            </w:r>
-            <w:r>
-              <w:rPr>
-                <w:rFonts w:ascii="Arial" w:eastAsia="Times New Roman" w:hAnsi="Arial" w:cs="Arial"/>
-                <w:sz w:val="24"/>
-                <w:szCs w:val="24"/>
-                <w:lang w:eastAsia="pt-BR"/>
-              </w:rPr>
-              <w:t>por meio de um plano de ação após a identificação, reconhecimento das características e descoberta das causas principais do problema (projeto da garantia da qualidade).</w:t>
-            </w:r>
-          </w:p>
-        </w:tc>
-      </w:tr>
-      <w:tr>
-        <w:trPr>
-          <w:trHeight w:val="835"/>
-          <w:tblCellSpacing w:w="0" w:type="dxa"/>
-        </w:trPr>
-        <w:tc>
-          <w:tcPr>
-            <w:tcW w:w="1816" w:type="dxa"/>
-            <w:tcBorders>
-              <w:top w:val="nil"/>
-              <w:left w:val="single" w:sz="6" w:space="0" w:color="000000"/>
-              <w:bottom w:val="single" w:sz="6" w:space="0" w:color="000000"/>
-              <w:right w:val="nil"/>
-            </w:tcBorders>
-            <w:tcMar>
-              <w:top w:w="0" w:type="dxa"/>
-              <w:left w:w="28" w:type="dxa"/>
-              <w:bottom w:w="28" w:type="dxa"/>
-              <w:right w:w="0" w:type="dxa"/>
-            </w:tcMar>
-            <w:vAlign w:val="center"/>
-            <w:hideMark/>
-          </w:tcPr>
-          <w:p>
-            <w:pPr>
-              <w:spacing w:before="100" w:beforeAutospacing="1" w:after="142" w:line="240" w:lineRule="auto"/>
-              <w:jc w:val="both"/>
-              <w:rPr>
-                <w:rFonts w:ascii="Arial" w:eastAsia="Times New Roman" w:hAnsi="Arial" w:cs="Arial"/>
-                <w:sz w:val="24"/>
-                <w:szCs w:val="24"/>
-                <w:lang w:eastAsia="pt-BR"/>
-              </w:rPr>
-            </w:pPr>
-            <w:r>
-              <w:rPr>
-                <w:rFonts w:ascii="Arial" w:eastAsia="Times New Roman" w:hAnsi="Arial" w:cs="Arial"/>
-                <w:sz w:val="24"/>
-                <w:szCs w:val="24"/>
-                <w:lang w:eastAsia="pt-BR"/>
-              </w:rPr>
-              <w:t>D (DO)</w:t>
-            </w:r>
-          </w:p>
-        </w:tc>
-        <w:tc>
-          <w:tcPr>
-            <w:tcW w:w="6528" w:type="dxa"/>
-            <w:tcBorders>
-              <w:top w:val="nil"/>
-              <w:left w:val="single" w:sz="6" w:space="0" w:color="000000"/>
-              <w:bottom w:val="single" w:sz="6" w:space="0" w:color="000000"/>
-              <w:right w:val="single" w:sz="6" w:space="0" w:color="000000"/>
-            </w:tcBorders>
-            <w:tcMar>
-              <w:top w:w="0" w:type="dxa"/>
-              <w:left w:w="28" w:type="dxa"/>
-              <w:bottom w:w="28" w:type="dxa"/>
-              <w:right w:w="28" w:type="dxa"/>
-            </w:tcMar>
-            <w:vAlign w:val="center"/>
-            <w:hideMark/>
-          </w:tcPr>
-          <w:p>
-            <w:pPr>
-              <w:spacing w:before="100" w:beforeAutospacing="1" w:after="142" w:line="240" w:lineRule="auto"/>
-              <w:jc w:val="both"/>
-              <w:rPr>
-                <w:rFonts w:ascii="Arial" w:eastAsia="Times New Roman" w:hAnsi="Arial" w:cs="Arial"/>
-                <w:sz w:val="24"/>
-                <w:szCs w:val="24"/>
-                <w:lang w:eastAsia="pt-BR"/>
-              </w:rPr>
-            </w:pPr>
-            <w:r>
-              <w:rPr>
-                <w:rFonts w:ascii="Arial" w:eastAsia="Times New Roman" w:hAnsi="Arial" w:cs="Arial"/>
-                <w:b/>
-                <w:bCs/>
-                <w:sz w:val="24"/>
-                <w:szCs w:val="24"/>
-                <w:lang w:eastAsia="pt-BR"/>
-              </w:rPr>
-              <w:t xml:space="preserve">Realizar o trabalho planejado </w:t>
-            </w:r>
-            <w:r>
-              <w:rPr>
-                <w:rFonts w:ascii="Arial" w:eastAsia="Times New Roman" w:hAnsi="Arial" w:cs="Arial"/>
-                <w:sz w:val="24"/>
-                <w:szCs w:val="24"/>
-                <w:lang w:eastAsia="pt-BR"/>
-              </w:rPr>
-              <w:t>de acordo com o plano de ação (execução da garantia da qualidade, cumprimento dos padrões).</w:t>
-            </w:r>
-          </w:p>
-        </w:tc>
-      </w:tr>
-      <w:tr>
-        <w:trPr>
-          <w:trHeight w:val="1162"/>
-          <w:tblCellSpacing w:w="0" w:type="dxa"/>
-        </w:trPr>
-        <w:tc>
-          <w:tcPr>
-            <w:tcW w:w="1816" w:type="dxa"/>
-            <w:tcBorders>
-              <w:top w:val="nil"/>
-              <w:left w:val="single" w:sz="6" w:space="0" w:color="000000"/>
-              <w:bottom w:val="single" w:sz="6" w:space="0" w:color="000000"/>
-              <w:right w:val="nil"/>
-            </w:tcBorders>
-            <w:tcMar>
-              <w:top w:w="0" w:type="dxa"/>
-              <w:left w:w="28" w:type="dxa"/>
-              <w:bottom w:w="28" w:type="dxa"/>
-              <w:right w:w="0" w:type="dxa"/>
-            </w:tcMar>
-            <w:vAlign w:val="center"/>
-            <w:hideMark/>
-          </w:tcPr>
-          <w:p>
-            <w:pPr>
-              <w:spacing w:before="100" w:beforeAutospacing="1" w:after="142" w:line="240" w:lineRule="auto"/>
-              <w:jc w:val="both"/>
-              <w:rPr>
-                <w:rFonts w:ascii="Arial" w:eastAsia="Times New Roman" w:hAnsi="Arial" w:cs="Arial"/>
-                <w:sz w:val="24"/>
-                <w:szCs w:val="24"/>
-                <w:lang w:eastAsia="pt-BR"/>
-              </w:rPr>
-            </w:pPr>
-            <w:r>
-              <w:rPr>
-                <w:rFonts w:ascii="Arial" w:eastAsia="Times New Roman" w:hAnsi="Arial" w:cs="Arial"/>
-                <w:sz w:val="24"/>
-                <w:szCs w:val="24"/>
-                <w:lang w:eastAsia="pt-BR"/>
-              </w:rPr>
-              <w:t>C (CHECK)</w:t>
-            </w:r>
-          </w:p>
-        </w:tc>
-        <w:tc>
-          <w:tcPr>
-            <w:tcW w:w="6528" w:type="dxa"/>
-            <w:tcBorders>
-              <w:top w:val="nil"/>
-              <w:left w:val="single" w:sz="6" w:space="0" w:color="000000"/>
-              <w:bottom w:val="single" w:sz="6" w:space="0" w:color="000000"/>
-              <w:right w:val="single" w:sz="6" w:space="0" w:color="000000"/>
-            </w:tcBorders>
-            <w:tcMar>
-              <w:top w:w="0" w:type="dxa"/>
-              <w:left w:w="28" w:type="dxa"/>
-              <w:bottom w:w="28" w:type="dxa"/>
-              <w:right w:w="28" w:type="dxa"/>
-            </w:tcMar>
-            <w:vAlign w:val="center"/>
-            <w:hideMark/>
-          </w:tcPr>
-          <w:p>
-            <w:pPr>
-              <w:spacing w:before="100" w:beforeAutospacing="1" w:after="142" w:line="240" w:lineRule="auto"/>
-              <w:jc w:val="both"/>
-              <w:rPr>
-                <w:rFonts w:ascii="Arial" w:eastAsia="Times New Roman" w:hAnsi="Arial" w:cs="Arial"/>
-                <w:sz w:val="24"/>
-                <w:szCs w:val="24"/>
-                <w:lang w:eastAsia="pt-BR"/>
-              </w:rPr>
-            </w:pPr>
-            <w:r>
-              <w:rPr>
-                <w:rFonts w:ascii="Arial" w:eastAsia="Times New Roman" w:hAnsi="Arial" w:cs="Arial"/>
-                <w:b/>
-                <w:bCs/>
-                <w:sz w:val="24"/>
-                <w:szCs w:val="24"/>
-                <w:lang w:eastAsia="pt-BR"/>
-              </w:rPr>
-              <w:t xml:space="preserve">Medir ou avaliar </w:t>
-            </w:r>
-            <w:r>
-              <w:rPr>
-                <w:rFonts w:ascii="Arial" w:eastAsia="Times New Roman" w:hAnsi="Arial" w:cs="Arial"/>
-                <w:sz w:val="24"/>
-                <w:szCs w:val="24"/>
-                <w:lang w:eastAsia="pt-BR"/>
-              </w:rPr>
-              <w:t>o que foi feito, identificando a diferença entre o realizado e o que foi planejado no plano de ação (verificação do cumprimento dos padrões da qualidade).</w:t>
-            </w:r>
-          </w:p>
-        </w:tc>
-      </w:tr>
-      <w:tr>
-        <w:trPr>
-          <w:trHeight w:val="1852"/>
-          <w:tblCellSpacing w:w="0" w:type="dxa"/>
-        </w:trPr>
-        <w:tc>
-          <w:tcPr>
-            <w:tcW w:w="1816" w:type="dxa"/>
-            <w:tcBorders>
-              <w:top w:val="nil"/>
-              <w:left w:val="single" w:sz="6" w:space="0" w:color="000000"/>
-              <w:bottom w:val="single" w:sz="6" w:space="0" w:color="000000"/>
-              <w:right w:val="nil"/>
-            </w:tcBorders>
-            <w:tcMar>
-              <w:top w:w="0" w:type="dxa"/>
-              <w:left w:w="28" w:type="dxa"/>
-              <w:bottom w:w="28" w:type="dxa"/>
-              <w:right w:w="0" w:type="dxa"/>
-            </w:tcMar>
-            <w:vAlign w:val="center"/>
-            <w:hideMark/>
-          </w:tcPr>
-          <w:p>
-            <w:pPr>
-              <w:spacing w:before="100" w:beforeAutospacing="1" w:after="142" w:line="240" w:lineRule="auto"/>
-              <w:jc w:val="both"/>
-              <w:rPr>
-                <w:rFonts w:ascii="Arial" w:eastAsia="Times New Roman" w:hAnsi="Arial" w:cs="Arial"/>
-                <w:sz w:val="24"/>
-                <w:szCs w:val="24"/>
-                <w:lang w:eastAsia="pt-BR"/>
-              </w:rPr>
-            </w:pPr>
-            <w:r>
-              <w:rPr>
-                <w:rFonts w:ascii="Arial" w:eastAsia="Times New Roman" w:hAnsi="Arial" w:cs="Arial"/>
-                <w:sz w:val="24"/>
-                <w:szCs w:val="24"/>
-                <w:lang w:eastAsia="pt-BR"/>
-              </w:rPr>
-              <w:t>A (ACT)</w:t>
-            </w:r>
-          </w:p>
-        </w:tc>
-        <w:tc>
-          <w:tcPr>
-            <w:tcW w:w="6528" w:type="dxa"/>
-            <w:tcBorders>
-              <w:top w:val="nil"/>
-              <w:left w:val="single" w:sz="6" w:space="0" w:color="000000"/>
-              <w:bottom w:val="single" w:sz="6" w:space="0" w:color="000000"/>
-              <w:right w:val="single" w:sz="6" w:space="0" w:color="000000"/>
-            </w:tcBorders>
-            <w:tcMar>
-              <w:top w:w="0" w:type="dxa"/>
-              <w:left w:w="28" w:type="dxa"/>
-              <w:bottom w:w="28" w:type="dxa"/>
-              <w:right w:w="28" w:type="dxa"/>
-            </w:tcMar>
-            <w:vAlign w:val="center"/>
-            <w:hideMark/>
-          </w:tcPr>
-          <w:p>
-            <w:pPr>
-              <w:spacing w:before="100" w:beforeAutospacing="1" w:after="142" w:line="240" w:lineRule="auto"/>
-              <w:jc w:val="both"/>
-              <w:rPr>
-                <w:rFonts w:ascii="Arial" w:eastAsia="Times New Roman" w:hAnsi="Arial" w:cs="Arial"/>
-                <w:sz w:val="24"/>
-                <w:szCs w:val="24"/>
-                <w:lang w:eastAsia="pt-BR"/>
-              </w:rPr>
-            </w:pPr>
-            <w:r>
-              <w:rPr>
-                <w:rFonts w:ascii="Arial" w:eastAsia="Times New Roman" w:hAnsi="Arial" w:cs="Arial"/>
-                <w:b/>
-                <w:bCs/>
-                <w:sz w:val="24"/>
-                <w:szCs w:val="24"/>
-                <w:lang w:eastAsia="pt-BR"/>
-              </w:rPr>
-              <w:t xml:space="preserve">Atuar corretivamente </w:t>
-            </w:r>
-            <w:r>
-              <w:rPr>
-                <w:rFonts w:ascii="Arial" w:eastAsia="Times New Roman" w:hAnsi="Arial" w:cs="Arial"/>
-                <w:sz w:val="24"/>
-                <w:szCs w:val="24"/>
-                <w:lang w:eastAsia="pt-BR"/>
-              </w:rPr>
-              <w:t xml:space="preserve">sobre a diferença identificada (caso houver); caso contrário, haverá a </w:t>
-            </w:r>
-            <w:r>
-              <w:rPr>
-                <w:rFonts w:ascii="Arial" w:eastAsia="Times New Roman" w:hAnsi="Arial" w:cs="Arial"/>
-                <w:b/>
-                <w:bCs/>
-                <w:sz w:val="24"/>
-                <w:szCs w:val="24"/>
-                <w:lang w:eastAsia="pt-BR"/>
-              </w:rPr>
-              <w:t xml:space="preserve">padronização </w:t>
-            </w:r>
-            <w:r>
-              <w:rPr>
-                <w:rFonts w:ascii="Arial" w:eastAsia="Times New Roman" w:hAnsi="Arial" w:cs="Arial"/>
-                <w:sz w:val="24"/>
-                <w:szCs w:val="24"/>
-                <w:lang w:eastAsia="pt-BR"/>
-              </w:rPr>
-              <w:t>e a conclusão do plano (ações corretivas sobre os processos de planejamento, execução e auditoria; eliminação definitiva das causas, revisão das atividades e planejamento.</w:t>
-            </w:r>
-          </w:p>
-        </w:tc>
-      </w:tr>
-    </w:tbl>
-    <w:p>
-      <w:pPr>
-        <w:pStyle w:val="ABNT-Fontesilustraes"/>
-      </w:pPr>
-      <w:r>
-        <w:t>Fonte: Adaptado de Chiavenato (2004)</w:t>
-      </w:r>
-    </w:p>
-    <w:p>
-      <w:pPr>
-        <w:pStyle w:val="ABNT-Fontesilustraes"/>
-      </w:pPr>
-    </w:p>
-    <w:p>
-      <w:pPr>
-        <w:pStyle w:val="ABNT-Fontesilustraes"/>
-      </w:pPr>
-    </w:p>
-    <w:p>
-      <w:pPr>
-        <w:pStyle w:val="ABNT-Listadeilustraes"/>
-      </w:pPr>
-      <w:bookmarkStart w:id="11" w:name="_Toc58228976"/>
-      <w:bookmarkStart w:id="12" w:name="_Toc58249393"/>
-      <w:r>
-        <w:t xml:space="preserve">Gráfico </w:t>
-      </w:r>
-      <w:fldSimple w:instr=" SEQ Gráfico \* ARABIC ">
-        <w:r>
-          <w:rPr>
-            <w:noProof/>
-          </w:rPr>
-          <w:t>1</w:t>
-        </w:r>
-      </w:fldSimple>
-      <w:r>
-        <w:t xml:space="preserve"> ‒ Taxa média geométrica de crescimento anual, Brasil – 1872/2010</w:t>
-      </w:r>
-      <w:bookmarkEnd w:id="11"/>
-      <w:bookmarkEnd w:id="12"/>
-    </w:p>
-    <w:p>
-      <w:pPr>
-        <w:pStyle w:val="ABNT-Fontesilustraes"/>
-      </w:pPr>
-      <w:r>
-        <w:rPr>
-          <w:noProof/>
-        </w:rPr>
-        <w:drawing>
-          <wp:inline distT="0" distB="0" distL="0" distR="0" wp14:anchorId="72C5BDC6" wp14:editId="270E53DC">
-            <wp:extent cx="3124200" cy="2029643"/>
-            <wp:effectExtent l="0" t="0" r="0" b="8890"/>
-            <wp:docPr id="1" name="Imagem 1"/>
-            <wp:cNvGraphicFramePr>
-              <a:graphicFrameLocks xmlns:a="http://schemas.openxmlformats.org/drawingml/2006/main" noChangeAspect="1"/>
-            </wp:cNvGraphicFramePr>
-            <a:graphic xmlns:a="http://schemas.openxmlformats.org/drawingml/2006/main">
-              <a:graphicData uri="http://schemas.openxmlformats.org/drawingml/2006/picture">
-                <pic:pic xmlns:pic="http://schemas.openxmlformats.org/drawingml/2006/picture">
-                  <pic:nvPicPr>
-                    <pic:cNvPr id="0" name="Imagem 1"/>
-                    <pic:cNvPicPr>
-                      <a:picLocks noChangeAspect="1" noChangeArrowheads="1"/>
-                    </pic:cNvPicPr>
-                  </pic:nvPicPr>
-                  <pic:blipFill>
-                    <a:blip r:embed="rId11">
-                      <a:extLst>
-                        <a:ext uri="{28A0092B-C50C-407E-A947-70E740481C1C}">
-                          <a14:useLocalDpi xmlns:a14="http://schemas.microsoft.com/office/drawing/2010/main" val="0"/>
-                        </a:ext>
-                      </a:extLst>
-                    </a:blip>
-                    <a:srcRect/>
-                    <a:stretch>
-                      <a:fillRect/>
-                    </a:stretch>
-                  </pic:blipFill>
-                  <pic:spPr bwMode="auto">
-                    <a:xfrm>
-                      <a:off x="0" y="0"/>
-                      <a:ext cx="3125960" cy="2030786"/>
-                    </a:xfrm>
-                    <a:prstGeom prst="rect">
-                      <a:avLst/>
-                    </a:prstGeom>
-                    <a:noFill/>
-                    <a:ln>
-                      <a:noFill/>
-                    </a:ln>
-                  </pic:spPr>
-                </pic:pic>
-              </a:graphicData>
-            </a:graphic>
-          </wp:inline>
-        </w:drawing>
-      </w:r>
-      <w:r>
-        <w:br/>
-        <w:t>Fonte: IBGE (2011)</w:t>
-      </w:r>
-    </w:p>
-    <w:p>
-      <w:pPr>
-        <w:pStyle w:val="Ttulo6"/>
-      </w:pPr>
-      <w:bookmarkStart w:id="13" w:name="_Toc68623667"/>
-      <w:r>
-        <w:lastRenderedPageBreak/>
-        <w:t>REFERÊNCIAS</w:t>
-      </w:r>
-      <w:bookmarkEnd w:id="13"/>
-    </w:p>
-    <w:p>
-      <w:pPr>
-        <w:pStyle w:val="ABNT-Referncias"/>
-      </w:pPr>
-      <w:r>
-        <w:t xml:space="preserve">ASSOCIAÇÃO BRASILEIRA DE NORMAS TÉCNICAS. </w:t>
+        <w:t>DEFINIÇÃO</w:t>
+      </w:r>
+    </w:p>
+    <w:p>
+      <w:pPr>
+        <w:pStyle w:val="ABNT-Corpodetexto"/>
+      </w:pPr>
+      <w:r>
+        <w:t>A fonte de computador é o componente responsável por fornecer energia para todos os outros componentes de computador, ele desempenha um papel de conversão de energia onde ele converte a energia da tomada (corrente alternada) em corrente contínua, necessária para o funcionamento normal dos diferentes componentes eletrônicos do computador.</w:t>
+      </w:r>
+    </w:p>
+    <w:p>
+      <w:pPr>
+        <w:pStyle w:val="ABNT-Corpodetexto"/>
+      </w:pPr>
+      <w:r>
+        <w:t xml:space="preserve">Ela também é </w:t>
+      </w:r>
+      <w:r>
+        <w:t>considerada</w:t>
       </w:r>
       <w:r>
         <w:rPr>
           <w:b/>
-          <w:bCs/>
         </w:rPr>
-        <w:t xml:space="preserve">ABNT </w:t>
-      </w:r>
-      <w:r>
-        <w:rPr>
-          <w:b/>
-          <w:bCs/>
-        </w:rPr>
-        <w:t>NBR 10520</w:t>
-      </w:r>
-      <w:r>
-        <w:t>: informação e documentação: citações em documentos: apresentação. Rio de Janeiro: ABNT, 2002.</w:t>
-      </w:r>
-    </w:p>
-    <w:p>
-      <w:pPr>
-        <w:pStyle w:val="ABNT-Referncias"/>
-      </w:pPr>
-      <w:r>
-        <w:t xml:space="preserve">CALCULAR correção monetária IPC do IGP (FGV). </w:t>
-      </w:r>
-      <w:r>
-        <w:rPr>
-          <w:i/>
-          <w:iCs/>
-        </w:rPr>
-        <w:t>[</w:t>
+        <w:t xml:space="preserve"> </w:t>
+      </w:r>
+      <w:r>
+        <w:t>como a última linha de defesa do computador contra picos de tensão e instabilidade de corrente.</w:t>
+      </w:r>
+    </w:p>
+    <w:p>
+      <w:pPr>
+        <w:pStyle w:val="ABNT-Corpodetexto"/>
+      </w:pPr>
+      <w:r>
+        <w:t xml:space="preserve">Existem vários tipos de fonte, porém a utilizada pelos computadores desktop são as fontes ATX, padrão estabelecido pela Intel em 1996, e que também especifica formatos de gabinetes de computadores e de </w:t>
       </w:r>
       <w:proofErr w:type="spellStart"/>
       <w:r>
-        <w:rPr>
-          <w:i/>
-          <w:iCs/>
-        </w:rPr>
-        <w:t>S.l</w:t>
+        <w:t>placas-mãe</w:t>
       </w:r>
       <w:proofErr w:type="spellEnd"/>
       <w:r>
-        <w:rPr>
-          <w:i/>
-          <w:iCs/>
-        </w:rPr>
-        <w:t>.]</w:t>
-      </w:r>
-      <w:r>
-        <w:t>, 2020. Disponível em: https://www.ecalculos.com.br/utilitarios/ipc-do-igp-fgv.php. Acesso em: 13 nov. 2020.</w:t>
-      </w:r>
-    </w:p>
-    <w:p>
-      <w:pPr>
-        <w:pStyle w:val="ABNT-Referncias"/>
-      </w:pPr>
-      <w:r>
-        <w:t xml:space="preserve">CHIAVENATO, Idalberto. </w:t>
-      </w:r>
-      <w:r>
-        <w:rPr>
-          <w:b/>
-          <w:bCs/>
-        </w:rPr>
-        <w:t>Introdução à teoria geral da administração</w:t>
-      </w:r>
-      <w:r>
-        <w:t>. 3. ed. rev. e atual. Rio de Janeiro: Elsevier, 2004.</w:t>
-      </w:r>
-    </w:p>
-    <w:p>
-      <w:pPr>
-        <w:pStyle w:val="ABNT-Referncias"/>
-      </w:pPr>
-      <w:r>
-        <w:t xml:space="preserve">IBGE. </w:t>
-      </w:r>
-      <w:r>
-        <w:rPr>
-          <w:b/>
-          <w:bCs/>
-        </w:rPr>
-        <w:t>Sinopse do censo demográfico 2010</w:t>
-      </w:r>
-      <w:r>
-        <w:t>. Rio de Janeiro, 2011. Disponível em: https://biblioteca.ibge.gov.br/visualizacao/livros/liv49230.pdf. Acesso em: 16 nov. 2020.</w:t>
-      </w:r>
-    </w:p>
-    <w:p>
-      <w:pPr>
-        <w:pStyle w:val="ABNT-Referncias"/>
-      </w:pPr>
-      <w:r>
-        <w:t xml:space="preserve">PSIDONIK, Jorge </w:t>
-      </w:r>
-      <w:proofErr w:type="spellStart"/>
-      <w:r>
-        <w:t>Valdair</w:t>
-      </w:r>
-      <w:proofErr w:type="spellEnd"/>
-      <w:r>
-        <w:t xml:space="preserve">. </w:t>
-      </w:r>
-      <w:r>
-        <w:rPr>
-          <w:b/>
-          <w:bCs/>
-        </w:rPr>
-        <w:t>Luta por moradia em Erechim/RS</w:t>
-      </w:r>
-      <w:r>
-        <w:t>: a ação do movimento popular urbano. 2019. Dissertação (Mestrado em História) – Universidade Federal da Fronteira Sul, Chapecó, 2019. Disponível em: https://rd.uffs.edu.br/bitstream/prefix/3341/1/PSIDONIK.pdf. Acesso em: 04 fev. 2020.</w:t>
-      </w:r>
-    </w:p>
-    <w:p>
-      <w:pPr>
-        <w:pStyle w:val="ABNT-Referncias"/>
-      </w:pPr>
-      <w:r>
-        <w:t xml:space="preserve">SIMIONI, Lilian. </w:t>
-      </w:r>
-      <w:r>
-        <w:rPr>
-          <w:b/>
-          <w:bCs/>
-        </w:rPr>
-        <w:t>Biblioteca reabre para atendimentos depois do inventário anual</w:t>
-      </w:r>
-      <w:r>
-        <w:t>. 2017. Disponível em: https://www.uffs.edu.br/campi/chapeco/noticias/imagens/biblioteca-reabre-para-atendimentos-depois-do-inventario-anual-foto-lilian-simioni-arquivo-uffs/@@images/image. Acesso em: 13 nov. 2020.</w:t>
-      </w:r>
-    </w:p>
-    <w:p>
-      <w:pPr>
-        <w:pStyle w:val="ABNT-Referncias"/>
+        <w:t>.</w:t>
+      </w:r>
+    </w:p>
+    <w:p>
+      <w:pPr>
+        <w:pStyle w:val="ABNT-Corpodetexto"/>
+      </w:pPr>
+      <w:r>
+        <w:t xml:space="preserve">As fontes ATX são capazes de fornecer uma tensão de 3,3 Volts, característica que não estava presente no padrão anterior (O AT). Outro recurso </w:t>
+      </w:r>
+      <w:bookmarkStart w:id="1" w:name="_GoBack"/>
+      <w:bookmarkEnd w:id="1"/>
+    </w:p>
+    <w:p>
+      <w:pPr>
+        <w:pStyle w:val="ABNT-Corpodetexto"/>
+      </w:pPr>
+    </w:p>
+    <w:p>
+      <w:pPr>
+        <w:pStyle w:val="ABNT-Corpodetexto"/>
+      </w:pPr>
+    </w:p>
+    <w:p>
+      <w:pPr>
+        <w:pStyle w:val="ABNT-Corpodetexto"/>
+        <w:ind w:firstLine="0"/>
+      </w:pPr>
+    </w:p>
+    <w:p>
+      <w:pPr>
+        <w:pStyle w:val="ABNT-Corpodetexto"/>
+        <w:ind w:firstLine="0"/>
       </w:pPr>
     </w:p>
     <w:p>
@@ -5725,7 +4410,7 @@
       </w:pPr>
     </w:p>
     <w:sectPr>
-      <w:headerReference w:type="default" r:id="rId12"/>
+      <w:headerReference w:type="default" r:id="rId9"/>
       <w:pgSz w:w="11906" w:h="16838"/>
       <w:pgMar w:top="1701" w:right="1134" w:bottom="1134" w:left="1701" w:header="708" w:footer="708" w:gutter="0"/>
       <w:cols w:space="708"/>
@@ -5831,16 +4516,16 @@
 <file path=word/numbering.xml><?xml version="1.0" encoding="utf-8"?>
 <w:numbering xmlns:wpc="http://schemas.microsoft.com/office/word/2010/wordprocessingCanvas" xmlns:cx="http://schemas.microsoft.com/office/drawing/2014/chartex" xmlns:cx1="http://schemas.microsoft.com/office/drawing/2015/9/8/chartex" xmlns:cx2="http://schemas.microsoft.com/office/drawing/2015/10/21/chartex" xmlns:cx3="http://schemas.microsoft.com/office/drawing/2016/5/9/chartex" xmlns:cx4="http://schemas.microsoft.com/office/drawing/2016/5/10/chartex" xmlns:cx5="http://schemas.microsoft.com/office/drawing/2016/5/11/chartex" xmlns:cx6="http://schemas.microsoft.com/office/drawing/2016/5/12/chartex" xmlns:cx7="http://schemas.microsoft.com/office/drawing/2016/5/13/chartex" xmlns:cx8="http://schemas.microsoft.com/office/drawing/2016/5/14/chartex" xmlns:mc="http://schemas.openxmlformats.org/markup-compatibility/2006" xmlns:aink="http://schemas.microsoft.com/office/drawing/2016/ink" xmlns:am3d="http://schemas.microsoft.com/office/drawing/2017/model3d" xmlns:o="urn:schemas-microsoft-com:office:office" xmlns:r="http://schemas.openxmlformats.org/officeDocument/2006/relationships" xmlns:m="http://schemas.openxmlformats.org/officeDocument/2006/math" xmlns:v="urn:schemas-microsoft-com:vml" xmlns:wp14="http://schemas.microsoft.com/office/word/2010/wordprocessingDrawing" xmlns:wp="http://schemas.openxmlformats.org/drawingml/2006/wordprocessingDrawing" xmlns:w10="urn:schemas-microsoft-com:office:word" xmlns:w="http://schemas.openxmlformats.org/wordprocessingml/2006/main" xmlns:w14="http://schemas.microsoft.com/office/word/2010/wordml" xmlns:w15="http://schemas.microsoft.com/office/word/2012/wordml" xmlns:w16cid="http://schemas.microsoft.com/office/word/2016/wordml/cid" xmlns:w16se="http://schemas.microsoft.com/office/word/2015/wordml/symex" xmlns:wpg="http://schemas.microsoft.com/office/word/2010/wordprocessingGroup" xmlns:wpi="http://schemas.microsoft.com/office/word/2010/wordprocessingInk" xmlns:wne="http://schemas.microsoft.com/office/word/2006/wordml" xmlns:wps="http://schemas.microsoft.com/office/word/2010/wordprocessingShape" mc:Ignorable="w14 w15 w16se w16cid wp14">
   <w:abstractNum w:abstractNumId="0" w15:restartNumberingAfterBreak="0">
-    <w:nsid w:val="26B3575C"/>
+    <w:nsid w:val="24F20D4E"/>
     <w:multiLevelType w:val="hybridMultilevel"/>
-    <w:tmpl w:val="516CFB14"/>
+    <w:tmpl w:val="1DFA8296"/>
     <w:lvl w:ilvl="0" w:tplc="04160001">
       <w:start w:val="1"/>
       <w:numFmt w:val="bullet"/>
       <w:lvlText w:val=""/>
       <w:lvlJc w:val="left"/>
       <w:pPr>
-        <w:ind w:left="1429" w:hanging="360"/>
+        <w:ind w:left="1296" w:hanging="360"/>
       </w:pPr>
       <w:rPr>
         <w:rFonts w:ascii="Symbol" w:hAnsi="Symbol" w:hint="default"/>
@@ -5852,7 +4537,7 @@
       <w:lvlText w:val="o"/>
       <w:lvlJc w:val="left"/>
       <w:pPr>
-        <w:ind w:left="2149" w:hanging="360"/>
+        <w:ind w:left="2016" w:hanging="360"/>
       </w:pPr>
       <w:rPr>
         <w:rFonts w:ascii="Courier New" w:hAnsi="Courier New" w:cs="Courier New" w:hint="default"/>
@@ -5864,7 +4549,7 @@
       <w:lvlText w:val=""/>
       <w:lvlJc w:val="left"/>
       <w:pPr>
-        <w:ind w:left="2869" w:hanging="360"/>
+        <w:ind w:left="2736" w:hanging="360"/>
       </w:pPr>
       <w:rPr>
         <w:rFonts w:ascii="Wingdings" w:hAnsi="Wingdings" w:hint="default"/>
@@ -5876,7 +4561,7 @@
       <w:lvlText w:val=""/>
       <w:lvlJc w:val="left"/>
       <w:pPr>
-        <w:ind w:left="3589" w:hanging="360"/>
+        <w:ind w:left="3456" w:hanging="360"/>
       </w:pPr>
       <w:rPr>
         <w:rFonts w:ascii="Symbol" w:hAnsi="Symbol" w:hint="default"/>
@@ -5888,7 +4573,7 @@
       <w:lvlText w:val="o"/>
       <w:lvlJc w:val="left"/>
       <w:pPr>
-        <w:ind w:left="4309" w:hanging="360"/>
+        <w:ind w:left="4176" w:hanging="360"/>
       </w:pPr>
       <w:rPr>
         <w:rFonts w:ascii="Courier New" w:hAnsi="Courier New" w:cs="Courier New" w:hint="default"/>
@@ -5900,7 +4585,7 @@
       <w:lvlText w:val=""/>
       <w:lvlJc w:val="left"/>
       <w:pPr>
-        <w:ind w:left="5029" w:hanging="360"/>
+        <w:ind w:left="4896" w:hanging="360"/>
       </w:pPr>
       <w:rPr>
         <w:rFonts w:ascii="Wingdings" w:hAnsi="Wingdings" w:hint="default"/>
@@ -5912,7 +4597,7 @@
       <w:lvlText w:val=""/>
       <w:lvlJc w:val="left"/>
       <w:pPr>
-        <w:ind w:left="5749" w:hanging="360"/>
+        <w:ind w:left="5616" w:hanging="360"/>
       </w:pPr>
       <w:rPr>
         <w:rFonts w:ascii="Symbol" w:hAnsi="Symbol" w:hint="default"/>
@@ -5924,7 +4609,7 @@
       <w:lvlText w:val="o"/>
       <w:lvlJc w:val="left"/>
       <w:pPr>
-        <w:ind w:left="6469" w:hanging="360"/>
+        <w:ind w:left="6336" w:hanging="360"/>
       </w:pPr>
       <w:rPr>
         <w:rFonts w:ascii="Courier New" w:hAnsi="Courier New" w:cs="Courier New" w:hint="default"/>
@@ -5936,7 +4621,7 @@
       <w:lvlText w:val=""/>
       <w:lvlJc w:val="left"/>
       <w:pPr>
-        <w:ind w:left="7189" w:hanging="360"/>
+        <w:ind w:left="7056" w:hanging="360"/>
       </w:pPr>
       <w:rPr>
         <w:rFonts w:ascii="Wingdings" w:hAnsi="Wingdings" w:hint="default"/>
@@ -5944,6 +4629,119 @@
     </w:lvl>
   </w:abstractNum>
   <w:abstractNum w:abstractNumId="1" w15:restartNumberingAfterBreak="0">
+    <w:nsid w:val="26B3575C"/>
+    <w:multiLevelType w:val="hybridMultilevel"/>
+    <w:tmpl w:val="516CFB14"/>
+    <w:lvl w:ilvl="0" w:tplc="04160001">
+      <w:start w:val="1"/>
+      <w:numFmt w:val="bullet"/>
+      <w:lvlText w:val=""/>
+      <w:lvlJc w:val="left"/>
+      <w:pPr>
+        <w:ind w:left="1429" w:hanging="360"/>
+      </w:pPr>
+      <w:rPr>
+        <w:rFonts w:ascii="Symbol" w:hAnsi="Symbol" w:hint="default"/>
+      </w:rPr>
+    </w:lvl>
+    <w:lvl w:ilvl="1" w:tplc="04160003" w:tentative="1">
+      <w:start w:val="1"/>
+      <w:numFmt w:val="bullet"/>
+      <w:lvlText w:val="o"/>
+      <w:lvlJc w:val="left"/>
+      <w:pPr>
+        <w:ind w:left="2149" w:hanging="360"/>
+      </w:pPr>
+      <w:rPr>
+        <w:rFonts w:ascii="Courier New" w:hAnsi="Courier New" w:cs="Courier New" w:hint="default"/>
+      </w:rPr>
+    </w:lvl>
+    <w:lvl w:ilvl="2" w:tplc="04160005" w:tentative="1">
+      <w:start w:val="1"/>
+      <w:numFmt w:val="bullet"/>
+      <w:lvlText w:val=""/>
+      <w:lvlJc w:val="left"/>
+      <w:pPr>
+        <w:ind w:left="2869" w:hanging="360"/>
+      </w:pPr>
+      <w:rPr>
+        <w:rFonts w:ascii="Wingdings" w:hAnsi="Wingdings" w:hint="default"/>
+      </w:rPr>
+    </w:lvl>
+    <w:lvl w:ilvl="3" w:tplc="04160001" w:tentative="1">
+      <w:start w:val="1"/>
+      <w:numFmt w:val="bullet"/>
+      <w:lvlText w:val=""/>
+      <w:lvlJc w:val="left"/>
+      <w:pPr>
+        <w:ind w:left="3589" w:hanging="360"/>
+      </w:pPr>
+      <w:rPr>
+        <w:rFonts w:ascii="Symbol" w:hAnsi="Symbol" w:hint="default"/>
+      </w:rPr>
+    </w:lvl>
+    <w:lvl w:ilvl="4" w:tplc="04160003" w:tentative="1">
+      <w:start w:val="1"/>
+      <w:numFmt w:val="bullet"/>
+      <w:lvlText w:val="o"/>
+      <w:lvlJc w:val="left"/>
+      <w:pPr>
+        <w:ind w:left="4309" w:hanging="360"/>
+      </w:pPr>
+      <w:rPr>
+        <w:rFonts w:ascii="Courier New" w:hAnsi="Courier New" w:cs="Courier New" w:hint="default"/>
+      </w:rPr>
+    </w:lvl>
+    <w:lvl w:ilvl="5" w:tplc="04160005" w:tentative="1">
+      <w:start w:val="1"/>
+      <w:numFmt w:val="bullet"/>
+      <w:lvlText w:val=""/>
+      <w:lvlJc w:val="left"/>
+      <w:pPr>
+        <w:ind w:left="5029" w:hanging="360"/>
+      </w:pPr>
+      <w:rPr>
+        <w:rFonts w:ascii="Wingdings" w:hAnsi="Wingdings" w:hint="default"/>
+      </w:rPr>
+    </w:lvl>
+    <w:lvl w:ilvl="6" w:tplc="04160001" w:tentative="1">
+      <w:start w:val="1"/>
+      <w:numFmt w:val="bullet"/>
+      <w:lvlText w:val=""/>
+      <w:lvlJc w:val="left"/>
+      <w:pPr>
+        <w:ind w:left="5749" w:hanging="360"/>
+      </w:pPr>
+      <w:rPr>
+        <w:rFonts w:ascii="Symbol" w:hAnsi="Symbol" w:hint="default"/>
+      </w:rPr>
+    </w:lvl>
+    <w:lvl w:ilvl="7" w:tplc="04160003" w:tentative="1">
+      <w:start w:val="1"/>
+      <w:numFmt w:val="bullet"/>
+      <w:lvlText w:val="o"/>
+      <w:lvlJc w:val="left"/>
+      <w:pPr>
+        <w:ind w:left="6469" w:hanging="360"/>
+      </w:pPr>
+      <w:rPr>
+        <w:rFonts w:ascii="Courier New" w:hAnsi="Courier New" w:cs="Courier New" w:hint="default"/>
+      </w:rPr>
+    </w:lvl>
+    <w:lvl w:ilvl="8" w:tplc="04160005" w:tentative="1">
+      <w:start w:val="1"/>
+      <w:numFmt w:val="bullet"/>
+      <w:lvlText w:val=""/>
+      <w:lvlJc w:val="left"/>
+      <w:pPr>
+        <w:ind w:left="7189" w:hanging="360"/>
+      </w:pPr>
+      <w:rPr>
+        <w:rFonts w:ascii="Wingdings" w:hAnsi="Wingdings" w:hint="default"/>
+      </w:rPr>
+    </w:lvl>
+  </w:abstractNum>
+  <w:abstractNum w:abstractNumId="2" w15:restartNumberingAfterBreak="0">
     <w:nsid w:val="45407182"/>
     <w:multiLevelType w:val="multilevel"/>
     <w:tmpl w:val="72B636BC"/>
@@ -6040,7 +4838,7 @@
       </w:pPr>
     </w:lvl>
   </w:abstractNum>
-  <w:abstractNum w:abstractNumId="2" w15:restartNumberingAfterBreak="0">
+  <w:abstractNum w:abstractNumId="3" w15:restartNumberingAfterBreak="0">
     <w:nsid w:val="527928D3"/>
     <w:multiLevelType w:val="hybridMultilevel"/>
     <w:tmpl w:val="C6FA199A"/>
@@ -6153,13 +4951,132 @@
       </w:rPr>
     </w:lvl>
   </w:abstractNum>
+  <w:abstractNum w:abstractNumId="4" w15:restartNumberingAfterBreak="0">
+    <w:nsid w:val="66273959"/>
+    <w:multiLevelType w:val="hybridMultilevel"/>
+    <w:tmpl w:val="9946A3D2"/>
+    <w:lvl w:ilvl="0" w:tplc="04160001">
+      <w:start w:val="1"/>
+      <w:numFmt w:val="bullet"/>
+      <w:lvlText w:val=""/>
+      <w:lvlJc w:val="left"/>
+      <w:pPr>
+        <w:ind w:left="1296" w:hanging="360"/>
+      </w:pPr>
+      <w:rPr>
+        <w:rFonts w:ascii="Symbol" w:hAnsi="Symbol" w:hint="default"/>
+      </w:rPr>
+    </w:lvl>
+    <w:lvl w:ilvl="1" w:tplc="04160003" w:tentative="1">
+      <w:start w:val="1"/>
+      <w:numFmt w:val="bullet"/>
+      <w:lvlText w:val="o"/>
+      <w:lvlJc w:val="left"/>
+      <w:pPr>
+        <w:ind w:left="2016" w:hanging="360"/>
+      </w:pPr>
+      <w:rPr>
+        <w:rFonts w:ascii="Courier New" w:hAnsi="Courier New" w:cs="Courier New" w:hint="default"/>
+      </w:rPr>
+    </w:lvl>
+    <w:lvl w:ilvl="2" w:tplc="04160005" w:tentative="1">
+      <w:start w:val="1"/>
+      <w:numFmt w:val="bullet"/>
+      <w:lvlText w:val=""/>
+      <w:lvlJc w:val="left"/>
+      <w:pPr>
+        <w:ind w:left="2736" w:hanging="360"/>
+      </w:pPr>
+      <w:rPr>
+        <w:rFonts w:ascii="Wingdings" w:hAnsi="Wingdings" w:hint="default"/>
+      </w:rPr>
+    </w:lvl>
+    <w:lvl w:ilvl="3" w:tplc="04160001" w:tentative="1">
+      <w:start w:val="1"/>
+      <w:numFmt w:val="bullet"/>
+      <w:lvlText w:val=""/>
+      <w:lvlJc w:val="left"/>
+      <w:pPr>
+        <w:ind w:left="3456" w:hanging="360"/>
+      </w:pPr>
+      <w:rPr>
+        <w:rFonts w:ascii="Symbol" w:hAnsi="Symbol" w:hint="default"/>
+      </w:rPr>
+    </w:lvl>
+    <w:lvl w:ilvl="4" w:tplc="04160003" w:tentative="1">
+      <w:start w:val="1"/>
+      <w:numFmt w:val="bullet"/>
+      <w:lvlText w:val="o"/>
+      <w:lvlJc w:val="left"/>
+      <w:pPr>
+        <w:ind w:left="4176" w:hanging="360"/>
+      </w:pPr>
+      <w:rPr>
+        <w:rFonts w:ascii="Courier New" w:hAnsi="Courier New" w:cs="Courier New" w:hint="default"/>
+      </w:rPr>
+    </w:lvl>
+    <w:lvl w:ilvl="5" w:tplc="04160005" w:tentative="1">
+      <w:start w:val="1"/>
+      <w:numFmt w:val="bullet"/>
+      <w:lvlText w:val=""/>
+      <w:lvlJc w:val="left"/>
+      <w:pPr>
+        <w:ind w:left="4896" w:hanging="360"/>
+      </w:pPr>
+      <w:rPr>
+        <w:rFonts w:ascii="Wingdings" w:hAnsi="Wingdings" w:hint="default"/>
+      </w:rPr>
+    </w:lvl>
+    <w:lvl w:ilvl="6" w:tplc="04160001" w:tentative="1">
+      <w:start w:val="1"/>
+      <w:numFmt w:val="bullet"/>
+      <w:lvlText w:val=""/>
+      <w:lvlJc w:val="left"/>
+      <w:pPr>
+        <w:ind w:left="5616" w:hanging="360"/>
+      </w:pPr>
+      <w:rPr>
+        <w:rFonts w:ascii="Symbol" w:hAnsi="Symbol" w:hint="default"/>
+      </w:rPr>
+    </w:lvl>
+    <w:lvl w:ilvl="7" w:tplc="04160003" w:tentative="1">
+      <w:start w:val="1"/>
+      <w:numFmt w:val="bullet"/>
+      <w:lvlText w:val="o"/>
+      <w:lvlJc w:val="left"/>
+      <w:pPr>
+        <w:ind w:left="6336" w:hanging="360"/>
+      </w:pPr>
+      <w:rPr>
+        <w:rFonts w:ascii="Courier New" w:hAnsi="Courier New" w:cs="Courier New" w:hint="default"/>
+      </w:rPr>
+    </w:lvl>
+    <w:lvl w:ilvl="8" w:tplc="04160005" w:tentative="1">
+      <w:start w:val="1"/>
+      <w:numFmt w:val="bullet"/>
+      <w:lvlText w:val=""/>
+      <w:lvlJc w:val="left"/>
+      <w:pPr>
+        <w:ind w:left="7056" w:hanging="360"/>
+      </w:pPr>
+      <w:rPr>
+        <w:rFonts w:ascii="Wingdings" w:hAnsi="Wingdings" w:hint="default"/>
+      </w:rPr>
+    </w:lvl>
+  </w:abstractNum>
   <w:num w:numId="1">
+    <w:abstractNumId w:val="2"/>
+  </w:num>
+  <w:num w:numId="2">
+    <w:abstractNumId w:val="3"/>
+  </w:num>
+  <w:num w:numId="3">
     <w:abstractNumId w:val="1"/>
   </w:num>
-  <w:num w:numId="2">
-    <w:abstractNumId w:val="2"/>
+  <w:num w:numId="4">
+    <w:abstractNumId w:val="4"/>
   </w:num>
-  <w:num w:numId="3">
+  <w:num w:numId="5">
     <w:abstractNumId w:val="0"/>
   </w:num>
 </w:numbering>
@@ -7771,7 +6688,7 @@
 </file>
 
 <file path=customXml/itemProps1.xml><?xml version="1.0" encoding="utf-8"?>
-<ds:datastoreItem xmlns:ds="http://schemas.openxmlformats.org/officeDocument/2006/customXml" ds:itemID="{EA3FBF10-1051-4766-B61C-591CA564E853}">
+<ds:datastoreItem xmlns:ds="http://schemas.openxmlformats.org/officeDocument/2006/customXml" ds:itemID="{669FE8BD-18D0-44F9-AEF4-4A16B2BFAA3A}">
   <ds:schemaRefs>
     <ds:schemaRef ds:uri="http://schemas.openxmlformats.org/officeDocument/2006/bibliography"/>
   </ds:schemaRefs>

</xml_diff>